<commit_message>
project file changed by author alpha 0.3
</commit_message>
<xml_diff>
--- a/پروژه نرم افزار امیرمحمد خالقی فرید.docx
+++ b/پروژه نرم افزار امیرمحمد خالقی فرید.docx
@@ -331,14 +331,14 @@
           <w:tab w:val="left" w:pos="3581"/>
         </w:tabs>
         <w:rPr>
+          <w:rFonts w:cs="Times New Roman"/>
           <w:rtl/>
           <w:lang w:bidi="fa-IR"/>
         </w:rPr>
         <w:sectPr>
           <w:headerReference w:type="default" r:id="rId9"/>
           <w:footerReference w:type="default" r:id="rId10"/>
-          <w:headerReference w:type="first" r:id="rId11"/>
-          <w:footerReference w:type="first" r:id="rId12"/>
+          <w:footerReference w:type="first" r:id="rId11"/>
           <w:pgSz w:w="12240" w:h="15840"/>
           <w:pgMar w:top="1440" w:right="1440" w:bottom="1440" w:left="1440" w:header="720" w:footer="720" w:gutter="0"/>
           <w:cols w:space="720"/>
@@ -367,8 +367,8 @@
           <w:lang w:bidi="fa-IR"/>
         </w:rPr>
         <w:sectPr>
-          <w:headerReference w:type="default" r:id="rId13"/>
-          <w:footerReference w:type="default" r:id="rId14"/>
+          <w:headerReference w:type="default" r:id="rId12"/>
+          <w:footerReference w:type="default" r:id="rId13"/>
           <w:pgSz w:w="12240" w:h="15840"/>
           <w:pgMar w:top="1440" w:right="1440" w:bottom="1440" w:left="1440" w:header="720" w:footer="720" w:gutter="0"/>
           <w:pgNumType w:start="2"/>
@@ -412,14 +412,15 @@
     <w:p>
       <w:pPr>
         <w:rPr>
+          <w:rFonts w:cs="Times New Roman"/>
           <w:b/>
           <w:bCs/>
           <w:rtl/>
           <w:lang w:bidi="fa-IR"/>
         </w:rPr>
         <w:sectPr>
-          <w:headerReference w:type="default" r:id="rId15"/>
-          <w:footerReference w:type="default" r:id="rId16"/>
+          <w:headerReference w:type="default" r:id="rId14"/>
+          <w:footerReference w:type="default" r:id="rId15"/>
           <w:pgSz w:w="12240" w:h="15840"/>
           <w:pgMar w:top="1440" w:right="1440" w:bottom="1440" w:left="1440" w:header="720" w:footer="720" w:gutter="0"/>
           <w:pgNumType w:start="3"/>
@@ -589,11 +590,9 @@
         </w:rPr>
         <w:t xml:space="preserve">دوست عزیزم </w:t>
       </w:r>
-      <w:proofErr w:type="spellStart"/>
       <w:r>
         <w:t>ADSkeptiK</w:t>
       </w:r>
-      <w:proofErr w:type="spellEnd"/>
       <w:r>
         <w:rPr>
           <w:rFonts w:hint="cs"/>
@@ -1082,7 +1081,7 @@
           <w:numId w:val="3"/>
         </w:numPr>
         <w:rPr>
-          <w:rFonts w:asciiTheme="minorHAnsi" w:hAnsiTheme="minorHAnsi"/>
+          <w:rFonts w:asciiTheme="minorHAnsi" w:hAnsiTheme="minorHAnsi" w:cs="Times New Roman"/>
           <w:b/>
           <w:bCs/>
           <w:rtl/>
@@ -1426,12 +1425,13 @@
     <w:p>
       <w:pPr>
         <w:rPr>
+          <w:rFonts w:cs="Times New Roman"/>
           <w:b/>
           <w:rtl/>
           <w:lang w:bidi="fa-IR"/>
         </w:rPr>
         <w:sectPr>
-          <w:headerReference w:type="default" r:id="rId17"/>
+          <w:headerReference w:type="default" r:id="rId16"/>
           <w:pgSz w:w="12240" w:h="15840"/>
           <w:pgMar w:top="1440" w:right="1440" w:bottom="1440" w:left="1440" w:header="720" w:footer="720" w:gutter="0"/>
           <w:pgNumType w:start="4"/>
@@ -1743,27 +1743,57 @@
           <w:rtl/>
           <w:lang w:bidi="fa-IR"/>
         </w:rPr>
-        <w:t>فایل آن</w:t>
-      </w:r>
-      <w:r>
-        <w:rPr>
-          <w:rFonts w:hint="cs"/>
-          <w:b/>
-          <w:bCs/>
-          <w:rtl/>
-          <w:lang w:bidi="fa-IR"/>
-        </w:rPr>
-        <w:t xml:space="preserve"> کتاب در</w:t>
-      </w:r>
-      <w:r>
-        <w:rPr>
-          <w:rFonts w:hint="cs"/>
-          <w:b/>
-          <w:bCs/>
-          <w:rtl/>
-          <w:lang w:bidi="fa-IR"/>
-        </w:rPr>
-        <w:t xml:space="preserve"> انبار گیت </w:t>
+        <w:t xml:space="preserve">فایل </w:t>
+      </w:r>
+      <w:r>
+        <w:rPr>
+          <w:rFonts w:cs="Times New Roman" w:hint="cs"/>
+          <w:b/>
+          <w:bCs/>
+          <w:rtl/>
+          <w:lang w:bidi="fa-IR"/>
+        </w:rPr>
+        <w:t>این پایان نامه</w:t>
+      </w:r>
+      <w:r>
+        <w:rPr>
+          <w:rFonts w:hint="cs"/>
+          <w:b/>
+          <w:bCs/>
+          <w:rtl/>
+          <w:lang w:bidi="fa-IR"/>
+        </w:rPr>
+        <w:t xml:space="preserve"> در</w:t>
+      </w:r>
+      <w:r>
+        <w:rPr>
+          <w:rFonts w:hint="cs"/>
+          <w:b/>
+          <w:bCs/>
+          <w:rtl/>
+          <w:lang w:bidi="fa-IR"/>
+        </w:rPr>
+        <w:t xml:space="preserve"> </w:t>
+      </w:r>
+      <w:r>
+        <w:rPr>
+          <w:rFonts w:cs="Times New Roman" w:hint="cs"/>
+          <w:b/>
+          <w:bCs/>
+          <w:rtl/>
+          <w:lang w:bidi="fa-IR"/>
+        </w:rPr>
+        <w:t>مخزن</w:t>
+      </w:r>
+      <w:r>
+        <w:rPr>
+          <w:rFonts w:hint="cs"/>
+          <w:b/>
+          <w:bCs/>
+          <w:rtl/>
+          <w:lang w:bidi="fa-IR"/>
+        </w:rPr>
+        <w:t xml:space="preserve"> گیت </w:t>
       </w:r>
       <w:r>
         <w:rPr>
@@ -1931,8 +1961,8 @@
           <w:lang w:bidi="fa-IR"/>
         </w:rPr>
         <w:sectPr>
-          <w:headerReference w:type="default" r:id="rId18"/>
-          <w:footerReference w:type="default" r:id="rId19"/>
+          <w:headerReference w:type="default" r:id="rId17"/>
+          <w:footerReference w:type="default" r:id="rId18"/>
           <w:pgSz w:w="12240" w:h="15840"/>
           <w:pgMar w:top="1440" w:right="1440" w:bottom="1440" w:left="1440" w:header="720" w:footer="720" w:gutter="0"/>
           <w:pgNumType w:start="5"/>
@@ -1959,11 +1989,9 @@
         </w:rPr>
         <w:t xml:space="preserve"> </w:t>
       </w:r>
-      <w:proofErr w:type="spellStart"/>
       <w:r>
         <w:t>WinAPI</w:t>
       </w:r>
-      <w:proofErr w:type="spellEnd"/>
       <w:r>
         <w:rPr>
           <w:rFonts w:asciiTheme="minorHAnsi" w:hAnsiTheme="minorHAnsi" w:hint="cs"/>
@@ -2845,7 +2873,103 @@
           <w:rtl/>
           <w:lang w:bidi="fa-IR"/>
         </w:rPr>
-        <w:t xml:space="preserve"> کارت گرافیک از درون سیستم عامل به </w:t>
+        <w:t xml:space="preserve"> کارت گرافیک از درون سیستم عامل به کاربران نهایی میدهد</w:t>
+      </w:r>
+      <w:r>
+        <w:rPr>
+          <w:rFonts w:hint="cs"/>
+          <w:rtl/>
+          <w:lang w:bidi="fa-IR"/>
+        </w:rPr>
+        <w:t>.</w:t>
+      </w:r>
+      <w:r>
+        <w:rPr>
+          <w:rFonts w:hint="cs"/>
+          <w:rtl/>
+          <w:lang w:bidi="fa-IR"/>
+        </w:rPr>
+        <w:t>این لایه</w:t>
+      </w:r>
+      <w:r>
+        <w:rPr>
+          <w:rFonts w:hint="cs"/>
+          <w:rtl/>
+          <w:lang w:bidi="fa-IR"/>
+        </w:rPr>
+        <w:t xml:space="preserve"> </w:t>
+      </w:r>
+      <w:r>
+        <w:rPr>
+          <w:rFonts w:hint="cs"/>
+          <w:rtl/>
+          <w:lang w:bidi="fa-IR"/>
+        </w:rPr>
+        <w:t>در قالب</w:t>
+      </w:r>
+      <w:r>
+        <w:rPr>
+          <w:rFonts w:hint="cs"/>
+          <w:rtl/>
+          <w:lang w:bidi="fa-IR"/>
+        </w:rPr>
+        <w:t xml:space="preserve"> </w:t>
+      </w:r>
+      <w:r>
+        <w:rPr>
+          <w:rFonts w:hint="cs"/>
+          <w:rtl/>
+          <w:lang w:bidi="fa-IR"/>
+        </w:rPr>
+        <w:t>استاندارد</w:t>
+      </w:r>
+      <w:r>
+        <w:rPr>
+          <w:rFonts w:hint="cs"/>
+          <w:rtl/>
+          <w:lang w:bidi="fa-IR"/>
+        </w:rPr>
+        <w:t xml:space="preserve"> ها(</w:t>
+      </w:r>
+      <w:r>
+        <w:rPr>
+          <w:rFonts w:hint="cs"/>
+          <w:rtl/>
+          <w:lang w:bidi="fa-IR"/>
+        </w:rPr>
+        <w:t xml:space="preserve">یا همان واسط </w:t>
+      </w:r>
+      <w:r>
+        <w:rPr>
+          <w:rFonts w:hint="cs"/>
+          <w:rtl/>
+          <w:lang w:bidi="fa-IR"/>
+        </w:rPr>
+        <w:t xml:space="preserve">های </w:t>
+      </w:r>
+      <w:r>
+        <w:rPr>
+          <w:rFonts w:hint="cs"/>
+          <w:rtl/>
+          <w:lang w:bidi="fa-IR"/>
+        </w:rPr>
+        <w:t xml:space="preserve">برنامه نویسی) </w:t>
+      </w:r>
+      <w:r>
+        <w:rPr>
+          <w:rFonts w:hint="cs"/>
+          <w:rtl/>
+          <w:lang w:bidi="fa-IR"/>
+        </w:rPr>
+        <w:t>پیاده سازی میشود</w:t>
+      </w:r>
+      <w:r>
+        <w:rPr>
+          <w:rFonts w:hint="cs"/>
+          <w:rtl/>
+          <w:lang w:bidi="fa-IR"/>
+        </w:rPr>
+        <w:t xml:space="preserve"> </w:t>
       </w:r>
       <w:r>
         <w:rPr>
@@ -2854,7 +2978,44 @@
           <w:lang w:bidi="fa-IR"/>
         </w:rPr>
         <w:lastRenderedPageBreak/>
-        <w:t>کاربران نهایی میدهد</w:t>
+        <w:t xml:space="preserve">که به آنها </w:t>
+      </w:r>
+      <w:r>
+        <w:rPr>
+          <w:rFonts w:hint="cs"/>
+          <w:b/>
+          <w:bCs/>
+          <w:rtl/>
+          <w:lang w:bidi="fa-IR"/>
+        </w:rPr>
+        <w:t>واسط های برنامه نویسی گرافیک</w:t>
+      </w:r>
+      <w:r>
+        <w:rPr>
+          <w:rFonts w:hint="cs"/>
+          <w:rtl/>
+          <w:lang w:bidi="fa-IR"/>
+        </w:rPr>
+        <w:t xml:space="preserve"> میگوییم</w:t>
+      </w:r>
+      <w:r>
+        <w:rPr>
+          <w:rFonts w:hint="cs"/>
+          <w:rtl/>
+          <w:lang w:bidi="fa-IR"/>
+        </w:rPr>
+        <w:t xml:space="preserve">(از این به بعد برای راحتی به آن </w:t>
+      </w:r>
+      <w:r>
+        <w:t>GAPI</w:t>
+      </w:r>
+      <w:r>
+        <w:rPr>
+          <w:rFonts w:asciiTheme="minorHAnsi" w:hAnsiTheme="minorHAnsi" w:hint="cs"/>
+          <w:rtl/>
+          <w:lang w:bidi="fa-IR"/>
+        </w:rPr>
+        <w:t xml:space="preserve"> میگویم)</w:t>
       </w:r>
       <w:r>
         <w:rPr>
@@ -2870,14 +3031,6 @@
           <w:rtl/>
           <w:lang w:bidi="fa-IR"/>
         </w:rPr>
-        <w:t>این لایه</w:t>
-      </w:r>
-      <w:r>
-        <w:rPr>
-          <w:rFonts w:hint="cs"/>
-          <w:rtl/>
-          <w:lang w:bidi="fa-IR"/>
-        </w:rPr>
         <w:t xml:space="preserve"> </w:t>
       </w:r>
       <w:r>
@@ -2886,7 +3039,47 @@
           <w:rtl/>
           <w:lang w:bidi="fa-IR"/>
         </w:rPr>
-        <w:t>در قالب</w:t>
+        <w:t xml:space="preserve">این واسط ها برای انعطاف پذیری بیشتر </w:t>
+      </w:r>
+      <w:r>
+        <w:rPr>
+          <w:rFonts w:hint="cs"/>
+          <w:rtl/>
+          <w:lang w:bidi="fa-IR"/>
+        </w:rPr>
+        <w:t>معمولا</w:t>
+      </w:r>
+      <w:r>
+        <w:rPr>
+          <w:rFonts w:hint="cs"/>
+          <w:rtl/>
+          <w:lang w:bidi="fa-IR"/>
+        </w:rPr>
+        <w:t xml:space="preserve"> یک زبان برنامه نویسی گرافیک میانی</w:t>
+      </w:r>
+      <w:r>
+        <w:rPr>
+          <w:rFonts w:hint="cs"/>
+          <w:rtl/>
+          <w:lang w:bidi="fa-IR"/>
+        </w:rPr>
+        <w:t xml:space="preserve"> هستند که</w:t>
+      </w:r>
+      <w:r>
+        <w:rPr>
+          <w:rFonts w:hint="cs"/>
+          <w:rtl/>
+          <w:lang w:bidi="fa-IR"/>
+        </w:rPr>
+        <w:t xml:space="preserve"> توسط زبان نویسا</w:t>
+      </w:r>
+      <w:r>
+        <w:rPr>
+          <w:rFonts w:hint="cs"/>
+          <w:rtl/>
+          <w:lang w:bidi="fa-IR"/>
+        </w:rPr>
+        <w:t>ن</w:t>
       </w:r>
       <w:r>
         <w:rPr>
@@ -2902,84 +3095,86 @@
           <w:rtl/>
           <w:lang w:bidi="fa-IR"/>
         </w:rPr>
-        <w:t>استاندارد</w:t>
-      </w:r>
-      <w:r>
-        <w:rPr>
-          <w:rFonts w:hint="cs"/>
-          <w:rtl/>
-          <w:lang w:bidi="fa-IR"/>
-        </w:rPr>
-        <w:t xml:space="preserve"> ها(</w:t>
-      </w:r>
-      <w:r>
-        <w:rPr>
-          <w:rFonts w:hint="cs"/>
-          <w:rtl/>
-          <w:lang w:bidi="fa-IR"/>
-        </w:rPr>
-        <w:t xml:space="preserve">یا همان واسط </w:t>
-      </w:r>
-      <w:r>
-        <w:rPr>
-          <w:rFonts w:hint="cs"/>
-          <w:rtl/>
-          <w:lang w:bidi="fa-IR"/>
-        </w:rPr>
-        <w:t xml:space="preserve">های </w:t>
-      </w:r>
-      <w:r>
-        <w:rPr>
-          <w:rFonts w:hint="cs"/>
-          <w:rtl/>
-          <w:lang w:bidi="fa-IR"/>
-        </w:rPr>
-        <w:t xml:space="preserve">برنامه نویسی) </w:t>
-      </w:r>
-      <w:r>
-        <w:rPr>
-          <w:rFonts w:hint="cs"/>
-          <w:rtl/>
-          <w:lang w:bidi="fa-IR"/>
-        </w:rPr>
-        <w:t>پیاده سازی میشود</w:t>
-      </w:r>
-      <w:r>
-        <w:rPr>
-          <w:rFonts w:hint="cs"/>
-          <w:rtl/>
-          <w:lang w:bidi="fa-IR"/>
-        </w:rPr>
-        <w:t xml:space="preserve"> که به آنها </w:t>
-      </w:r>
-      <w:r>
-        <w:rPr>
-          <w:rFonts w:hint="cs"/>
-          <w:b/>
-          <w:bCs/>
-          <w:rtl/>
-          <w:lang w:bidi="fa-IR"/>
-        </w:rPr>
-        <w:t>واسط های برنامه نویسی گرافیک</w:t>
-      </w:r>
-      <w:r>
-        <w:rPr>
-          <w:rFonts w:hint="cs"/>
-          <w:rtl/>
-          <w:lang w:bidi="fa-IR"/>
-        </w:rPr>
-        <w:t xml:space="preserve"> میگوییم</w:t>
-      </w:r>
-      <w:r>
-        <w:rPr>
-          <w:rFonts w:hint="cs"/>
-          <w:rtl/>
-          <w:lang w:bidi="fa-IR"/>
-        </w:rPr>
-        <w:t xml:space="preserve">(از این به بعد برای راحتی به آن </w:t>
-      </w:r>
-      <w:r>
-        <w:t>GAPI</w:t>
+        <w:t>معرفی،</w:t>
+      </w:r>
+      <w:r>
+        <w:rPr>
+          <w:rFonts w:hint="cs"/>
+          <w:rtl/>
+          <w:lang w:bidi="fa-IR"/>
+        </w:rPr>
+        <w:t>توسط توسعه دهندگان سیستم</w:t>
+      </w:r>
+      <w:r>
+        <w:rPr>
+          <w:rFonts w:hint="cs"/>
+          <w:rtl/>
+          <w:lang w:bidi="fa-IR"/>
+        </w:rPr>
+        <w:t xml:space="preserve"> عامل ها</w:t>
+      </w:r>
+      <w:r>
+        <w:rPr>
+          <w:rFonts w:hint="cs"/>
+          <w:rtl/>
+          <w:lang w:bidi="fa-IR"/>
+        </w:rPr>
+        <w:t xml:space="preserve"> برای سیستم عامل قابل شناسایی و در آخر</w:t>
+      </w:r>
+      <w:r>
+        <w:rPr>
+          <w:rFonts w:hint="cs"/>
+          <w:rtl/>
+          <w:lang w:bidi="fa-IR"/>
+        </w:rPr>
+        <w:t xml:space="preserve"> توسط سازندگان کارت گرافیک ها بصورت اختصاصی برای کارت گرافیک ه</w:t>
+      </w:r>
+      <w:r>
+        <w:rPr>
+          <w:rFonts w:hint="cs"/>
+          <w:rtl/>
+          <w:lang w:bidi="fa-IR"/>
+        </w:rPr>
+        <w:t>ا</w:t>
+      </w:r>
+      <w:r>
+        <w:rPr>
+          <w:rFonts w:hint="cs"/>
+          <w:rtl/>
+          <w:lang w:bidi="fa-IR"/>
+        </w:rPr>
+        <w:t xml:space="preserve"> در غالب درایور هایشان</w:t>
+      </w:r>
+      <w:r>
+        <w:rPr>
+          <w:rFonts w:hint="cs"/>
+          <w:rtl/>
+          <w:lang w:bidi="fa-IR"/>
+        </w:rPr>
+        <w:t xml:space="preserve"> قابل پشتیبانی</w:t>
+      </w:r>
+      <w:r>
+        <w:rPr>
+          <w:rFonts w:hint="cs"/>
+          <w:rtl/>
+          <w:lang w:bidi="fa-IR"/>
+        </w:rPr>
+        <w:t xml:space="preserve"> میشوند</w:t>
+      </w:r>
+      <w:r>
+        <w:rPr>
+          <w:rFonts w:hint="cs"/>
+          <w:rtl/>
+          <w:lang w:bidi="fa-IR"/>
+        </w:rPr>
+        <w:t xml:space="preserve"> از معروف ترین آنها میتوان به </w:t>
+      </w:r>
+      <w:r>
+        <w:rPr>
+          <w:rFonts w:asciiTheme="minorHAnsi" w:hAnsiTheme="minorHAnsi"/>
+          <w:lang w:bidi="fa-IR"/>
+        </w:rPr>
+        <w:t>GLSL</w:t>
       </w:r>
       <w:r>
         <w:rPr>
@@ -2987,177 +3182,16 @@
           <w:rtl/>
           <w:lang w:bidi="fa-IR"/>
         </w:rPr>
-        <w:t xml:space="preserve"> میگویم)</w:t>
-      </w:r>
-      <w:r>
-        <w:rPr>
-          <w:rFonts w:hint="cs"/>
-          <w:rtl/>
-          <w:lang w:bidi="fa-IR"/>
-        </w:rPr>
-        <w:t>.</w:t>
-      </w:r>
-      <w:r>
-        <w:rPr>
-          <w:rFonts w:hint="cs"/>
-          <w:rtl/>
-          <w:lang w:bidi="fa-IR"/>
-        </w:rPr>
+        <w:t xml:space="preserve"> برای واسط </w:t>
+      </w:r>
+      <w:r>
+        <w:t>Open</w:t>
+      </w:r>
+      <w:r>
         <w:t xml:space="preserve"> </w:t>
       </w:r>
       <w:r>
-        <w:rPr>
-          <w:rFonts w:hint="cs"/>
-          <w:rtl/>
-          <w:lang w:bidi="fa-IR"/>
-        </w:rPr>
-        <w:t xml:space="preserve">این واسط ها برای انعطاف پذیری بیشتر </w:t>
-      </w:r>
-      <w:r>
-        <w:rPr>
-          <w:rFonts w:hint="cs"/>
-          <w:rtl/>
-          <w:lang w:bidi="fa-IR"/>
-        </w:rPr>
-        <w:t>معمولا</w:t>
-      </w:r>
-      <w:r>
-        <w:rPr>
-          <w:rFonts w:hint="cs"/>
-          <w:rtl/>
-          <w:lang w:bidi="fa-IR"/>
-        </w:rPr>
-        <w:t xml:space="preserve"> یک زبان برنامه نویسی گرافیک میانی</w:t>
-      </w:r>
-      <w:r>
-        <w:rPr>
-          <w:rFonts w:hint="cs"/>
-          <w:rtl/>
-          <w:lang w:bidi="fa-IR"/>
-        </w:rPr>
-        <w:t xml:space="preserve"> هستند که</w:t>
-      </w:r>
-      <w:r>
-        <w:rPr>
-          <w:rFonts w:hint="cs"/>
-          <w:rtl/>
-          <w:lang w:bidi="fa-IR"/>
-        </w:rPr>
-        <w:t xml:space="preserve"> توسط زبان نویسا</w:t>
-      </w:r>
-      <w:r>
-        <w:rPr>
-          <w:rFonts w:hint="cs"/>
-          <w:rtl/>
-          <w:lang w:bidi="fa-IR"/>
-        </w:rPr>
-        <w:t>ن</w:t>
-      </w:r>
-      <w:r>
-        <w:rPr>
-          <w:rFonts w:hint="cs"/>
-          <w:rtl/>
-          <w:lang w:bidi="fa-IR"/>
-        </w:rPr>
-        <w:t xml:space="preserve"> </w:t>
-      </w:r>
-      <w:r>
-        <w:rPr>
-          <w:rFonts w:hint="cs"/>
-          <w:rtl/>
-          <w:lang w:bidi="fa-IR"/>
-        </w:rPr>
-        <w:t>معرفی،</w:t>
-      </w:r>
-      <w:r>
-        <w:rPr>
-          <w:rFonts w:hint="cs"/>
-          <w:rtl/>
-          <w:lang w:bidi="fa-IR"/>
-        </w:rPr>
-        <w:t>توسط توسعه دهندگان سیستم</w:t>
-      </w:r>
-      <w:r>
-        <w:rPr>
-          <w:rFonts w:hint="cs"/>
-          <w:rtl/>
-          <w:lang w:bidi="fa-IR"/>
-        </w:rPr>
-        <w:t xml:space="preserve"> عامل ها</w:t>
-      </w:r>
-      <w:r>
-        <w:rPr>
-          <w:rFonts w:hint="cs"/>
-          <w:rtl/>
-          <w:lang w:bidi="fa-IR"/>
-        </w:rPr>
-        <w:t xml:space="preserve"> برای سیستم عامل قابل شناسایی و در آخر</w:t>
-      </w:r>
-      <w:r>
-        <w:rPr>
-          <w:rFonts w:hint="cs"/>
-          <w:rtl/>
-          <w:lang w:bidi="fa-IR"/>
-        </w:rPr>
-        <w:t xml:space="preserve"> توسط سازندگان کارت گرافیک ها بصورت اختصاصی برای کارت گرافیک ه</w:t>
-      </w:r>
-      <w:r>
-        <w:rPr>
-          <w:rFonts w:hint="cs"/>
-          <w:rtl/>
-          <w:lang w:bidi="fa-IR"/>
-        </w:rPr>
-        <w:t>ا</w:t>
-      </w:r>
-      <w:r>
-        <w:rPr>
-          <w:rFonts w:hint="cs"/>
-          <w:rtl/>
-          <w:lang w:bidi="fa-IR"/>
-        </w:rPr>
-        <w:t xml:space="preserve"> در غالب درایور هایشان</w:t>
-      </w:r>
-      <w:r>
-        <w:rPr>
-          <w:rFonts w:hint="cs"/>
-          <w:rtl/>
-          <w:lang w:bidi="fa-IR"/>
-        </w:rPr>
-        <w:t xml:space="preserve"> قابل پشتیبانی</w:t>
-      </w:r>
-      <w:r>
-        <w:rPr>
-          <w:rFonts w:hint="cs"/>
-          <w:rtl/>
-          <w:lang w:bidi="fa-IR"/>
-        </w:rPr>
-        <w:t xml:space="preserve"> میشوند</w:t>
-      </w:r>
-      <w:r>
-        <w:rPr>
-          <w:rFonts w:hint="cs"/>
-          <w:rtl/>
-          <w:lang w:bidi="fa-IR"/>
-        </w:rPr>
-        <w:t xml:space="preserve"> از معروف ترین آنها میتوان به </w:t>
-      </w:r>
-      <w:r>
-        <w:rPr>
-          <w:rFonts w:asciiTheme="minorHAnsi" w:hAnsiTheme="minorHAnsi"/>
-          <w:lang w:bidi="fa-IR"/>
-        </w:rPr>
-        <w:t>GLSL</w:t>
-      </w:r>
-      <w:r>
-        <w:rPr>
-          <w:rFonts w:asciiTheme="minorHAnsi" w:hAnsiTheme="minorHAnsi" w:hint="cs"/>
-          <w:rtl/>
-          <w:lang w:bidi="fa-IR"/>
-        </w:rPr>
-        <w:t xml:space="preserve"> برای واسط </w:t>
-      </w:r>
-      <w:r>
-        <w:t>OpenGL</w:t>
+        <w:t>GL</w:t>
       </w:r>
       <w:r>
         <w:rPr>
@@ -3679,89 +3713,12 @@
           <w:numId w:val="4"/>
         </w:numPr>
         <w:rPr>
-          <w:rFonts w:asciiTheme="minorHAnsi" w:hAnsiTheme="minorHAnsi" w:hint="cs"/>
-          <w:rtl/>
-          <w:lang w:bidi="fa-IR"/>
-        </w:rPr>
-      </w:pPr>
-      <w:r>
-        <w:rPr>
-          <w:rFonts w:asciiTheme="minorHAnsi" w:hAnsiTheme="minorHAnsi" w:hint="cs"/>
-          <w:rtl/>
-          <w:lang w:bidi="fa-IR"/>
-        </w:rPr>
-        <w:t xml:space="preserve">استفاده از کتابخانه های آماده </w:t>
-      </w:r>
-      <w:r>
-        <w:rPr>
-          <w:rFonts w:asciiTheme="minorHAnsi" w:hAnsiTheme="minorHAnsi" w:hint="cs"/>
-          <w:rtl/>
-          <w:lang w:bidi="fa-IR"/>
-        </w:rPr>
-        <w:t xml:space="preserve"> که ت</w:t>
-      </w:r>
-      <w:r>
-        <w:rPr>
-          <w:rFonts w:asciiTheme="minorHAnsi" w:hAnsiTheme="minorHAnsi" w:hint="cs"/>
-          <w:rtl/>
-          <w:lang w:bidi="fa-IR"/>
-        </w:rPr>
-        <w:t xml:space="preserve">وابع ساده ترمبتنی بر همان توابع </w:t>
-      </w:r>
-      <w:r>
-        <w:rPr>
           <w:rFonts w:asciiTheme="minorHAnsi" w:hAnsiTheme="minorHAnsi"/>
-          <w:lang w:bidi="fa-IR"/>
-        </w:rPr>
-        <w:t xml:space="preserve"> </w:t>
-      </w:r>
-      <w:r>
-        <w:rPr>
-          <w:lang w:bidi="fa-IR"/>
-        </w:rPr>
-        <w:t>API</w:t>
-      </w:r>
-      <w:r>
-        <w:rPr>
-          <w:rFonts w:asciiTheme="minorHAnsi" w:hAnsiTheme="minorHAnsi" w:hint="cs"/>
-          <w:rtl/>
-          <w:lang w:bidi="fa-IR"/>
-        </w:rPr>
-        <w:t>سیستم عامل</w:t>
-      </w:r>
-      <w:r>
-        <w:rPr>
-          <w:rFonts w:asciiTheme="minorHAnsi" w:hAnsiTheme="minorHAnsi" w:hint="cs"/>
-          <w:rtl/>
-          <w:lang w:bidi="fa-IR"/>
-        </w:rPr>
-        <w:t xml:space="preserve"> </w:t>
-      </w:r>
-      <w:r>
-        <w:rPr>
-          <w:rFonts w:asciiTheme="minorHAnsi" w:hAnsiTheme="minorHAnsi" w:hint="cs"/>
-          <w:rtl/>
-          <w:lang w:bidi="fa-IR"/>
-        </w:rPr>
-        <w:t>برای تعیین مفهوم ارائه میدهند</w:t>
-      </w:r>
-      <w:r>
-        <w:rPr>
-          <w:rFonts w:asciiTheme="minorHAnsi" w:hAnsiTheme="minorHAnsi" w:hint="cs"/>
-          <w:rtl/>
-          <w:lang w:bidi="fa-IR"/>
-        </w:rPr>
-        <w:t>.</w:t>
-      </w:r>
-    </w:p>
-    <w:p>
-      <w:pPr>
-        <w:rPr>
           <w:rtl/>
           <w:lang w:bidi="fa-IR"/>
         </w:rPr>
         <w:sectPr>
-          <w:headerReference w:type="default" r:id="rId20"/>
+          <w:headerReference w:type="default" r:id="rId19"/>
           <w:pgSz w:w="12240" w:h="15840"/>
           <w:pgMar w:top="1440" w:right="1440" w:bottom="1440" w:left="1440" w:header="720" w:footer="720" w:gutter="0"/>
           <w:pgNumType w:start="6"/>
@@ -3770,1192 +3727,1728 @@
           <w:docGrid w:linePitch="544"/>
         </w:sectPr>
       </w:pPr>
+      <w:r>
+        <w:rPr>
+          <w:rFonts w:asciiTheme="minorHAnsi" w:hAnsiTheme="minorHAnsi" w:hint="cs"/>
+          <w:rtl/>
+          <w:lang w:bidi="fa-IR"/>
+        </w:rPr>
+        <w:t xml:space="preserve">استفاده از کتابخانه های آماده </w:t>
+      </w:r>
+      <w:r>
+        <w:rPr>
+          <w:rFonts w:asciiTheme="minorHAnsi" w:hAnsiTheme="minorHAnsi" w:hint="cs"/>
+          <w:rtl/>
+          <w:lang w:bidi="fa-IR"/>
+        </w:rPr>
+        <w:t xml:space="preserve"> که ت</w:t>
+      </w:r>
+      <w:r>
+        <w:rPr>
+          <w:rFonts w:asciiTheme="minorHAnsi" w:hAnsiTheme="minorHAnsi" w:hint="cs"/>
+          <w:rtl/>
+          <w:lang w:bidi="fa-IR"/>
+        </w:rPr>
+        <w:t xml:space="preserve">وابع ساده ترمبتنی بر همان توابع </w:t>
+      </w:r>
+      <w:r>
+        <w:rPr>
+          <w:rFonts w:asciiTheme="minorHAnsi" w:hAnsiTheme="minorHAnsi"/>
+          <w:lang w:bidi="fa-IR"/>
+        </w:rPr>
+        <w:t xml:space="preserve"> </w:t>
+      </w:r>
+      <w:r>
+        <w:rPr>
+          <w:lang w:bidi="fa-IR"/>
+        </w:rPr>
+        <w:t>API</w:t>
+      </w:r>
+      <w:r>
+        <w:rPr>
+          <w:rFonts w:asciiTheme="minorHAnsi" w:hAnsiTheme="minorHAnsi" w:hint="cs"/>
+          <w:rtl/>
+          <w:lang w:bidi="fa-IR"/>
+        </w:rPr>
+        <w:t>سیستم عامل</w:t>
+      </w:r>
+      <w:r>
+        <w:rPr>
+          <w:rFonts w:asciiTheme="minorHAnsi" w:hAnsiTheme="minorHAnsi" w:hint="cs"/>
+          <w:rtl/>
+          <w:lang w:bidi="fa-IR"/>
+        </w:rPr>
+        <w:t xml:space="preserve"> </w:t>
+      </w:r>
+      <w:r>
+        <w:rPr>
+          <w:rFonts w:asciiTheme="minorHAnsi" w:hAnsiTheme="minorHAnsi" w:hint="cs"/>
+          <w:rtl/>
+          <w:lang w:bidi="fa-IR"/>
+        </w:rPr>
+        <w:t>برای تعیین مفهوم ارائه میدهند</w:t>
+      </w:r>
+      <w:r>
+        <w:rPr>
+          <w:rFonts w:asciiTheme="minorHAnsi" w:hAnsiTheme="minorHAnsi" w:hint="cs"/>
+          <w:rtl/>
+          <w:lang w:bidi="fa-IR"/>
+        </w:rPr>
+        <w:t>.</w:t>
+      </w:r>
+    </w:p>
+    <w:p>
+      <w:pPr>
+        <w:pStyle w:val="Heading1"/>
+        <w:spacing w:line="720" w:lineRule="auto"/>
+        <w:jc w:val="center"/>
+        <w:rPr>
+          <w:rFonts w:cs="Times New Roman"/>
+          <w:rtl/>
+          <w:lang w:bidi="fa-IR"/>
+        </w:rPr>
+      </w:pPr>
+      <w:r>
+        <w:rPr>
+          <w:rFonts w:cs="Times New Roman" w:hint="cs"/>
+          <w:rtl/>
+          <w:lang w:bidi="fa-IR"/>
+        </w:rPr>
+        <w:lastRenderedPageBreak/>
+        <w:t>فصل ا: فراهم کردن محیط</w:t>
+      </w:r>
+    </w:p>
+    <w:p>
+      <w:pPr>
+        <w:pStyle w:val="Heading2"/>
+        <w:rPr>
+          <w:rFonts w:cs="Times New Roman"/>
+          <w:rtl/>
+          <w:lang w:bidi="fa-IR"/>
+        </w:rPr>
+      </w:pPr>
+      <w:r>
+        <w:rPr>
+          <w:rFonts w:cs="Times New Roman" w:hint="cs"/>
+          <w:rtl/>
+          <w:lang w:bidi="fa-IR"/>
+        </w:rPr>
+        <w:t>ابزار مورد استفاده</w:t>
+      </w:r>
+    </w:p>
+    <w:p>
+      <w:pPr>
+        <w:rPr>
+          <w:rFonts w:ascii="Times New Roman" w:hAnsi="Times New Roman" w:cs="Times New Roman"/>
+          <w:rtl/>
+          <w:lang w:bidi="fa-IR"/>
+        </w:rPr>
+      </w:pPr>
+      <w:r>
+        <w:rPr>
+          <w:rFonts w:ascii="Times New Roman" w:hAnsi="Times New Roman" w:cs="Times New Roman" w:hint="cs"/>
+          <w:rtl/>
+          <w:lang w:bidi="fa-IR"/>
+        </w:rPr>
+        <w:t xml:space="preserve">در این نسخه این پایان نامه </w:t>
+      </w:r>
+      <w:r>
+        <w:rPr>
+          <w:rFonts w:ascii="Times New Roman" w:hAnsi="Times New Roman" w:cs="Times New Roman" w:hint="cs"/>
+          <w:rtl/>
+          <w:lang w:bidi="fa-IR"/>
+        </w:rPr>
+        <w:t xml:space="preserve">با توجه به اینکه صرفا تمرکزمان برای نوشتن برنامه برروی سیستم عامل های ویندوز است و به </w:t>
+      </w:r>
+      <w:r>
+        <w:rPr>
+          <w:rFonts w:ascii="Times New Roman" w:hAnsi="Times New Roman" w:cs="Times New Roman" w:hint="cs"/>
+          <w:rtl/>
+          <w:lang w:bidi="fa-IR"/>
+        </w:rPr>
+        <w:t xml:space="preserve"> منظور سهولت و سرعت بخشیدن به فرایند</w:t>
+      </w:r>
+      <w:r>
+        <w:rPr>
+          <w:rFonts w:ascii="Times New Roman" w:hAnsi="Times New Roman" w:cs="Times New Roman" w:hint="cs"/>
+          <w:rtl/>
+          <w:lang w:bidi="fa-IR"/>
+        </w:rPr>
+        <w:t xml:space="preserve"> نوشتن برنامه از کتابخانه کتاب </w:t>
+      </w:r>
+      <w:r>
+        <w:rPr>
+          <w:rFonts w:ascii="Times New Roman" w:hAnsi="Times New Roman" w:cs="Times New Roman"/>
+          <w:lang w:bidi="fa-IR"/>
+        </w:rPr>
+        <w:t>Open GL Superbible</w:t>
+      </w:r>
+      <w:r>
+        <w:rPr>
+          <w:rFonts w:ascii="Times New Roman" w:hAnsi="Times New Roman" w:cs="Times New Roman" w:hint="cs"/>
+          <w:rtl/>
+          <w:lang w:bidi="fa-IR"/>
+        </w:rPr>
+        <w:t xml:space="preserve"> کمک گرفتیم که</w:t>
+      </w:r>
+      <w:r>
+        <w:rPr>
+          <w:rFonts w:ascii="Times New Roman" w:hAnsi="Times New Roman" w:cs="Times New Roman" w:hint="cs"/>
+          <w:rtl/>
+          <w:lang w:bidi="fa-IR"/>
+        </w:rPr>
+        <w:t xml:space="preserve"> شیوه استفاده از آن در بخش توضیحاتش با جزئییات ذکر شده.</w:t>
+      </w:r>
+      <w:r>
+        <w:rPr>
+          <w:rFonts w:ascii="Times New Roman" w:hAnsi="Times New Roman" w:cs="Times New Roman" w:hint="cs"/>
+          <w:rtl/>
+          <w:lang w:bidi="fa-IR"/>
+        </w:rPr>
+        <w:t xml:space="preserve"> </w:t>
+      </w:r>
+      <w:r>
+        <w:rPr>
+          <w:rFonts w:ascii="Times New Roman" w:hAnsi="Times New Roman" w:cs="Times New Roman" w:hint="cs"/>
+          <w:rtl/>
+          <w:lang w:bidi="fa-IR"/>
+        </w:rPr>
+        <w:t xml:space="preserve">برای استفاده از این کتابخانه و به طور کلی برنامه نویسی ویندوز استفاده از </w:t>
+      </w:r>
+      <w:r>
+        <w:rPr>
+          <w:rFonts w:ascii="Times New Roman" w:hAnsi="Times New Roman" w:cs="Times New Roman"/>
+          <w:lang w:bidi="fa-IR"/>
+        </w:rPr>
+        <w:t xml:space="preserve">Microsoft Visual Studio </w:t>
+      </w:r>
+      <w:r>
+        <w:rPr>
+          <w:rFonts w:ascii="Times New Roman" w:hAnsi="Times New Roman" w:cs="Times New Roman" w:hint="cs"/>
+          <w:rtl/>
+          <w:lang w:bidi="fa-IR"/>
+        </w:rPr>
+        <w:t xml:space="preserve"> با پک های ابزار و کامپایلر های مربوط به </w:t>
+      </w:r>
+      <w:r>
+        <w:rPr>
+          <w:rFonts w:ascii="Times New Roman" w:hAnsi="Times New Roman" w:cs="Times New Roman"/>
+          <w:lang w:bidi="fa-IR"/>
+        </w:rPr>
+        <w:t>C/C++</w:t>
+      </w:r>
+      <w:r>
+        <w:rPr>
+          <w:rFonts w:ascii="Times New Roman" w:hAnsi="Times New Roman" w:cs="Times New Roman" w:hint="cs"/>
+          <w:rtl/>
+          <w:lang w:bidi="fa-IR"/>
+        </w:rPr>
+        <w:t xml:space="preserve"> و </w:t>
+      </w:r>
+      <w:r>
+        <w:rPr>
+          <w:rFonts w:ascii="Times New Roman" w:hAnsi="Times New Roman" w:cs="Times New Roman"/>
+          <w:lang w:bidi="fa-IR"/>
+        </w:rPr>
+        <w:t>Windows SDK</w:t>
+      </w:r>
+      <w:r>
+        <w:rPr>
+          <w:rFonts w:ascii="Times New Roman" w:hAnsi="Times New Roman" w:cs="Times New Roman" w:hint="cs"/>
+          <w:rtl/>
+          <w:lang w:bidi="fa-IR"/>
+        </w:rPr>
+        <w:t xml:space="preserve"> تقریبا الزامیست</w:t>
+      </w:r>
+      <w:r>
+        <w:rPr>
+          <w:rFonts w:ascii="Times New Roman" w:hAnsi="Times New Roman" w:cs="Times New Roman" w:hint="cs"/>
+          <w:rtl/>
+          <w:lang w:bidi="fa-IR"/>
+        </w:rPr>
+        <w:t xml:space="preserve">، چراکه برای بهره گیری از امکانات ویندوز نیاز به استفاده از </w:t>
+      </w:r>
+      <w:r>
+        <w:rPr>
+          <w:rFonts w:ascii="Times New Roman" w:hAnsi="Times New Roman" w:cs="Times New Roman"/>
+          <w:lang w:bidi="fa-IR"/>
+        </w:rPr>
+        <w:t>Header</w:t>
+      </w:r>
+      <w:r>
+        <w:rPr>
+          <w:rFonts w:ascii="Times New Roman" w:hAnsi="Times New Roman" w:cs="Times New Roman" w:hint="cs"/>
+          <w:rtl/>
+          <w:lang w:bidi="fa-IR"/>
+        </w:rPr>
+        <w:t xml:space="preserve"> های آن و</w:t>
+      </w:r>
+      <w:r>
+        <w:rPr>
+          <w:rFonts w:ascii="Times New Roman" w:hAnsi="Times New Roman" w:cs="Times New Roman" w:hint="cs"/>
+          <w:rtl/>
+          <w:lang w:bidi="fa-IR"/>
+        </w:rPr>
+        <w:t xml:space="preserve"> کتابخانه های استاتیک( یا همان ایستا)</w:t>
+      </w:r>
+      <w:r>
+        <w:rPr>
+          <w:rFonts w:ascii="Times New Roman" w:hAnsi="Times New Roman" w:cs="Times New Roman" w:hint="cs"/>
+          <w:rtl/>
+          <w:lang w:bidi="fa-IR"/>
+        </w:rPr>
+        <w:t xml:space="preserve"> میباشیم که ما را </w:t>
+      </w:r>
+      <w:r>
+        <w:rPr>
+          <w:rFonts w:ascii="Times New Roman" w:hAnsi="Times New Roman" w:cs="Times New Roman" w:hint="cs"/>
+          <w:rtl/>
+          <w:lang w:bidi="fa-IR"/>
+        </w:rPr>
+        <w:t xml:space="preserve">در زمان لینک شدن </w:t>
+      </w:r>
+      <w:r>
+        <w:rPr>
+          <w:rFonts w:ascii="Times New Roman" w:hAnsi="Times New Roman" w:cs="Times New Roman" w:hint="cs"/>
+          <w:rtl/>
+          <w:lang w:bidi="fa-IR"/>
+        </w:rPr>
+        <w:t xml:space="preserve">به </w:t>
+      </w:r>
+      <w:r>
+        <w:rPr>
+          <w:rFonts w:ascii="Times New Roman" w:hAnsi="Times New Roman" w:cs="Times New Roman"/>
+          <w:lang w:bidi="fa-IR"/>
+        </w:rPr>
+        <w:t>User32.DLL</w:t>
+      </w:r>
+      <w:r>
+        <w:rPr>
+          <w:rFonts w:ascii="Times New Roman" w:hAnsi="Times New Roman" w:cs="Times New Roman" w:hint="cs"/>
+          <w:rtl/>
+          <w:lang w:bidi="fa-IR"/>
+        </w:rPr>
+        <w:t xml:space="preserve"> متصل کنن</w:t>
+      </w:r>
+      <w:r>
+        <w:rPr>
+          <w:rFonts w:ascii="Times New Roman" w:hAnsi="Times New Roman" w:cs="Times New Roman" w:hint="cs"/>
+          <w:rtl/>
+          <w:lang w:bidi="fa-IR"/>
+        </w:rPr>
+        <w:t>د تا استفاده از ساز و کار های ویندوز بدون ارور زمان لینک ممکن باشد.</w:t>
+      </w:r>
+    </w:p>
+    <w:p>
+      <w:pPr>
+        <w:pStyle w:val="Heading2"/>
+        <w:rPr>
+          <w:rFonts w:cs="Times New Roman"/>
+          <w:rtl/>
+          <w:lang w:bidi="fa-IR"/>
+        </w:rPr>
+      </w:pPr>
+      <w:r>
+        <w:rPr>
+          <w:rFonts w:cs="Times New Roman" w:hint="cs"/>
+          <w:rtl/>
+          <w:lang w:bidi="fa-IR"/>
+        </w:rPr>
+        <w:t>نسخه های اوپن جی ال</w:t>
+      </w:r>
+    </w:p>
+    <w:p>
+      <w:pPr>
+        <w:rPr>
+          <w:rFonts w:cs="Times New Roman"/>
+          <w:rtl/>
+          <w:lang w:bidi="fa-IR"/>
+        </w:rPr>
+      </w:pPr>
+      <w:r>
+        <w:rPr>
+          <w:rFonts w:cs="Times New Roman" w:hint="cs"/>
+          <w:rtl/>
+          <w:lang w:bidi="fa-IR"/>
+        </w:rPr>
+        <w:t>اوپن جی ال دارای دو</w:t>
+      </w:r>
+      <w:r>
+        <w:rPr>
+          <w:rFonts w:cs="Times New Roman" w:hint="cs"/>
+          <w:rtl/>
+          <w:lang w:bidi="fa-IR"/>
+        </w:rPr>
+        <w:t xml:space="preserve"> مود</w:t>
+      </w:r>
+      <w:r>
+        <w:rPr>
+          <w:rFonts w:cs="Times New Roman" w:hint="cs"/>
+          <w:rtl/>
+          <w:lang w:bidi="fa-IR"/>
+        </w:rPr>
+        <w:t xml:space="preserve"> کلی میباشد:</w:t>
+      </w:r>
+    </w:p>
+    <w:p>
+      <w:pPr>
+        <w:rPr>
+          <w:rFonts w:cs="Times New Roman"/>
+          <w:rtl/>
+          <w:lang w:bidi="fa-IR"/>
+        </w:rPr>
+      </w:pPr>
+    </w:p>
+    <w:p>
+      <w:pPr>
+        <w:pStyle w:val="ListParagraph"/>
+        <w:numPr>
+          <w:ilvl w:val="0"/>
+          <w:numId w:val="6"/>
+        </w:numPr>
+        <w:rPr>
+          <w:rFonts w:cs="Times New Roman"/>
+          <w:lang w:bidi="fa-IR"/>
+        </w:rPr>
+      </w:pPr>
+      <w:r>
+        <w:rPr>
+          <w:rFonts w:cs="Times New Roman"/>
+          <w:lang w:bidi="fa-IR"/>
+        </w:rPr>
+        <w:t>Core</w:t>
+      </w:r>
+      <w:r>
+        <w:rPr>
+          <w:rFonts w:cs="Times New Roman" w:hint="cs"/>
+          <w:rtl/>
+          <w:lang w:bidi="fa-IR"/>
+        </w:rPr>
+        <w:t xml:space="preserve">: این </w:t>
+      </w:r>
+      <w:r>
+        <w:rPr>
+          <w:rFonts w:cs="Times New Roman" w:hint="cs"/>
+          <w:rtl/>
+          <w:lang w:bidi="fa-IR"/>
+        </w:rPr>
+        <w:t>مود</w:t>
+      </w:r>
+      <w:r>
+        <w:rPr>
+          <w:rFonts w:cs="Times New Roman" w:hint="cs"/>
+          <w:rtl/>
+          <w:lang w:bidi="fa-IR"/>
+        </w:rPr>
+        <w:t xml:space="preserve"> پس از تغییراتی اساسی همزمان در روند و نگرش مربوط به  انجام برخی پردازش ها درمعماری های کارت گرافیک ها به وجود آمد</w:t>
+      </w:r>
+      <w:r>
+        <w:rPr>
+          <w:rFonts w:cs="Times New Roman" w:hint="cs"/>
+          <w:rtl/>
+          <w:lang w:bidi="fa-IR"/>
+        </w:rPr>
+        <w:t xml:space="preserve"> و در آن برخی توابع قدیمی اغلب به دلایل خیلی خوب کامل منسوخ شدند و تعدادی تابع جدید و اغلب بهینه تر</w:t>
+      </w:r>
+      <w:r>
+        <w:rPr>
+          <w:rFonts w:cs="Times New Roman" w:hint="cs"/>
+          <w:rtl/>
+          <w:lang w:bidi="fa-IR"/>
+        </w:rPr>
+        <w:t xml:space="preserve"> در آن</w:t>
+      </w:r>
+      <w:r>
+        <w:rPr>
+          <w:rFonts w:cs="Times New Roman" w:hint="cs"/>
+          <w:rtl/>
+          <w:lang w:bidi="fa-IR"/>
+        </w:rPr>
+        <w:t xml:space="preserve"> جایگزین</w:t>
+      </w:r>
+      <w:r>
+        <w:rPr>
+          <w:rFonts w:cs="Times New Roman" w:hint="cs"/>
+          <w:rtl/>
+          <w:lang w:bidi="fa-IR"/>
+        </w:rPr>
+        <w:t>شان</w:t>
+      </w:r>
+      <w:r>
+        <w:rPr>
+          <w:rFonts w:cs="Times New Roman" w:hint="cs"/>
+          <w:rtl/>
+          <w:lang w:bidi="fa-IR"/>
+        </w:rPr>
+        <w:t xml:space="preserve"> شدند.</w:t>
+      </w:r>
+    </w:p>
+    <w:p>
+      <w:pPr>
+        <w:rPr>
+          <w:rFonts w:cs="Times New Roman"/>
+          <w:rtl/>
+          <w:lang w:bidi="fa-IR"/>
+        </w:rPr>
+      </w:pPr>
+    </w:p>
+    <w:p>
+      <w:pPr>
+        <w:rPr>
+          <w:rFonts w:cs="Times New Roman"/>
+          <w:lang w:bidi="fa-IR"/>
+        </w:rPr>
+      </w:pPr>
+    </w:p>
+    <w:p>
+      <w:pPr>
+        <w:pStyle w:val="ListParagraph"/>
+        <w:numPr>
+          <w:ilvl w:val="0"/>
+          <w:numId w:val="6"/>
+        </w:numPr>
+        <w:rPr>
+          <w:rFonts w:cs="Times New Roman"/>
+          <w:lang w:bidi="fa-IR"/>
+        </w:rPr>
+      </w:pPr>
+      <w:r>
+        <w:rPr>
+          <w:rFonts w:cs="Times New Roman"/>
+          <w:lang w:bidi="fa-IR"/>
+        </w:rPr>
+        <w:lastRenderedPageBreak/>
+        <w:t>Compatibility</w:t>
+      </w:r>
+      <w:r>
+        <w:rPr>
+          <w:rFonts w:cs="Times New Roman" w:hint="cs"/>
+          <w:rtl/>
+          <w:lang w:bidi="fa-IR"/>
+        </w:rPr>
+        <w:t xml:space="preserve">: </w:t>
+      </w:r>
+      <w:r>
+        <w:rPr>
+          <w:rFonts w:cs="Times New Roman" w:hint="cs"/>
+          <w:rtl/>
+          <w:lang w:bidi="fa-IR"/>
+        </w:rPr>
+        <w:t xml:space="preserve">همانظور که از اسمش پیداست </w:t>
+      </w:r>
+      <w:r>
+        <w:rPr>
+          <w:rFonts w:cs="Times New Roman" w:hint="cs"/>
+          <w:rtl/>
+          <w:lang w:bidi="fa-IR"/>
+        </w:rPr>
+        <w:t xml:space="preserve">این مود به منظور </w:t>
+      </w:r>
+      <w:r>
+        <w:rPr>
+          <w:rFonts w:cs="Times New Roman" w:hint="cs"/>
+          <w:rtl/>
+          <w:lang w:bidi="fa-IR"/>
+        </w:rPr>
+        <w:t xml:space="preserve">سازگاری با جی پی یو های قدیمی بسیار معدود که پشتیبانی نسخه </w:t>
+      </w:r>
+      <w:r>
+        <w:rPr>
+          <w:rFonts w:cs="Times New Roman"/>
+          <w:lang w:bidi="fa-IR"/>
+        </w:rPr>
+        <w:t>Core</w:t>
+      </w:r>
+      <w:r>
+        <w:rPr>
+          <w:rFonts w:cs="Times New Roman" w:hint="cs"/>
+          <w:rtl/>
+          <w:lang w:bidi="fa-IR"/>
+        </w:rPr>
+        <w:t xml:space="preserve"> برای آنها انجام نگرفت استفاده میشود.</w:t>
+      </w:r>
+      <w:r>
+        <w:rPr>
+          <w:rFonts w:cs="Times New Roman" w:hint="cs"/>
+          <w:rtl/>
+          <w:lang w:bidi="fa-IR"/>
+        </w:rPr>
+        <w:t xml:space="preserve">با وجود اسمش </w:t>
+      </w:r>
+      <w:r>
+        <w:rPr>
+          <w:rFonts w:cs="Times New Roman" w:hint="cs"/>
+          <w:rtl/>
+          <w:lang w:bidi="fa-IR"/>
+        </w:rPr>
+        <w:t xml:space="preserve">استفاده از آن برای برنامه های </w:t>
+      </w:r>
+      <w:r>
+        <w:rPr>
+          <w:rFonts w:cs="Times New Roman" w:hint="cs"/>
+          <w:rtl/>
+          <w:lang w:bidi="fa-IR"/>
+        </w:rPr>
+        <w:t xml:space="preserve"> با محور قابل اجرا بودن برای جی پی یو های بیشتر </w:t>
+      </w:r>
+      <w:r>
+        <w:rPr>
+          <w:rFonts w:cs="Times New Roman" w:hint="cs"/>
+          <w:rtl/>
+          <w:lang w:bidi="fa-IR"/>
+        </w:rPr>
+        <w:t>توصیه نمیشود.</w:t>
+      </w:r>
+    </w:p>
+    <w:p>
+      <w:pPr>
+        <w:rPr>
+          <w:rFonts w:cs="Times New Roman" w:hint="cs"/>
+          <w:rtl/>
+          <w:lang w:bidi="fa-IR"/>
+        </w:rPr>
+      </w:pPr>
+      <w:r>
+        <w:rPr>
+          <w:rFonts w:cs="Times New Roman" w:hint="cs"/>
+          <w:rtl/>
+          <w:lang w:bidi="fa-IR"/>
+        </w:rPr>
+        <w:t xml:space="preserve">از بین این دو نسخه طبیعتا به دلایل معلوم از نسخه </w:t>
+      </w:r>
+      <w:r>
+        <w:rPr>
+          <w:rFonts w:cs="Times New Roman"/>
+          <w:lang w:bidi="fa-IR"/>
+        </w:rPr>
+        <w:t xml:space="preserve">Core </w:t>
+      </w:r>
+      <w:r>
+        <w:rPr>
+          <w:rFonts w:cs="Times New Roman" w:hint="cs"/>
+          <w:rtl/>
+          <w:lang w:bidi="fa-IR"/>
+        </w:rPr>
+        <w:t xml:space="preserve"> استفاده خواهیم کرد که د</w:t>
+      </w:r>
+    </w:p>
+    <w:p>
+      <w:pPr>
+        <w:rPr>
+          <w:rtl/>
+          <w:lang w:bidi="fa-IR"/>
+        </w:rPr>
+      </w:pPr>
+    </w:p>
+    <w:p>
+      <w:pPr>
+        <w:rPr>
+          <w:rtl/>
+          <w:lang w:bidi="fa-IR"/>
+        </w:rPr>
+      </w:pPr>
+    </w:p>
+    <w:p>
+      <w:pPr>
+        <w:rPr>
+          <w:rtl/>
+          <w:lang w:bidi="fa-IR"/>
+        </w:rPr>
+      </w:pPr>
+    </w:p>
+    <w:p>
+      <w:pPr>
+        <w:rPr>
+          <w:rtl/>
+          <w:lang w:bidi="fa-IR"/>
+        </w:rPr>
+      </w:pPr>
+    </w:p>
+    <w:p>
+      <w:pPr>
+        <w:rPr>
+          <w:rtl/>
+          <w:lang w:bidi="fa-IR"/>
+        </w:rPr>
+      </w:pPr>
+    </w:p>
+    <w:p>
+      <w:pPr>
+        <w:rPr>
+          <w:rtl/>
+          <w:lang w:bidi="fa-IR"/>
+        </w:rPr>
+      </w:pPr>
+    </w:p>
+    <w:p>
+      <w:pPr>
+        <w:rPr>
+          <w:rtl/>
+          <w:lang w:bidi="fa-IR"/>
+        </w:rPr>
+      </w:pPr>
+    </w:p>
+    <w:p>
+      <w:pPr>
+        <w:rPr>
+          <w:rtl/>
+          <w:lang w:bidi="fa-IR"/>
+        </w:rPr>
+      </w:pPr>
+    </w:p>
+    <w:p>
+      <w:pPr>
+        <w:rPr>
+          <w:rtl/>
+          <w:lang w:bidi="fa-IR"/>
+        </w:rPr>
+      </w:pPr>
+    </w:p>
+    <w:p>
+      <w:pPr>
+        <w:rPr>
+          <w:rtl/>
+          <w:lang w:bidi="fa-IR"/>
+        </w:rPr>
+      </w:pPr>
+    </w:p>
+    <w:p>
+      <w:pPr>
+        <w:rPr>
+          <w:rtl/>
+          <w:lang w:bidi="fa-IR"/>
+        </w:rPr>
+      </w:pPr>
+    </w:p>
+    <w:p>
+      <w:pPr>
+        <w:rPr>
+          <w:rtl/>
+          <w:lang w:bidi="fa-IR"/>
+        </w:rPr>
+      </w:pPr>
+    </w:p>
+    <w:p>
+      <w:pPr>
+        <w:rPr>
+          <w:rtl/>
+          <w:lang w:bidi="fa-IR"/>
+        </w:rPr>
+      </w:pPr>
+    </w:p>
+    <w:p>
+      <w:pPr>
+        <w:rPr>
+          <w:rtl/>
+          <w:lang w:bidi="fa-IR"/>
+        </w:rPr>
+      </w:pPr>
+    </w:p>
+    <w:p>
+      <w:pPr>
+        <w:rPr>
+          <w:rtl/>
+          <w:lang w:bidi="fa-IR"/>
+        </w:rPr>
+      </w:pPr>
+    </w:p>
+    <w:p>
+      <w:pPr>
+        <w:rPr>
+          <w:rtl/>
+          <w:lang w:bidi="fa-IR"/>
+        </w:rPr>
+      </w:pPr>
+    </w:p>
+    <w:p>
+      <w:pPr>
+        <w:rPr>
+          <w:rtl/>
+          <w:lang w:bidi="fa-IR"/>
+        </w:rPr>
+      </w:pPr>
+    </w:p>
+    <w:p>
+      <w:pPr>
+        <w:rPr>
+          <w:rtl/>
+          <w:lang w:bidi="fa-IR"/>
+        </w:rPr>
+      </w:pPr>
+    </w:p>
+    <w:p>
+      <w:pPr>
+        <w:rPr>
+          <w:rtl/>
+          <w:lang w:bidi="fa-IR"/>
+        </w:rPr>
+      </w:pPr>
+    </w:p>
+    <w:p>
+      <w:pPr>
+        <w:rPr>
+          <w:rtl/>
+          <w:lang w:bidi="fa-IR"/>
+        </w:rPr>
+      </w:pPr>
+    </w:p>
+    <w:p>
+      <w:pPr>
+        <w:rPr>
+          <w:rtl/>
+          <w:lang w:bidi="fa-IR"/>
+        </w:rPr>
+      </w:pPr>
+    </w:p>
+    <w:p>
+      <w:pPr>
+        <w:rPr>
+          <w:rtl/>
+          <w:lang w:bidi="fa-IR"/>
+        </w:rPr>
+      </w:pPr>
+    </w:p>
+    <w:p>
+      <w:pPr>
+        <w:rPr>
+          <w:rtl/>
+          <w:lang w:bidi="fa-IR"/>
+        </w:rPr>
+      </w:pPr>
+    </w:p>
+    <w:p>
+      <w:pPr>
+        <w:rPr>
+          <w:rtl/>
+          <w:lang w:bidi="fa-IR"/>
+        </w:rPr>
+      </w:pPr>
+    </w:p>
+    <w:p>
+      <w:pPr>
+        <w:rPr>
+          <w:rtl/>
+          <w:lang w:bidi="fa-IR"/>
+        </w:rPr>
+      </w:pPr>
+    </w:p>
+    <w:p>
+      <w:pPr>
+        <w:rPr>
+          <w:rtl/>
+          <w:lang w:bidi="fa-IR"/>
+        </w:rPr>
+      </w:pPr>
+    </w:p>
+    <w:p>
+      <w:pPr>
+        <w:rPr>
+          <w:rtl/>
+          <w:lang w:bidi="fa-IR"/>
+        </w:rPr>
+      </w:pPr>
+    </w:p>
+    <w:p>
+      <w:pPr>
+        <w:rPr>
+          <w:rtl/>
+          <w:lang w:bidi="fa-IR"/>
+        </w:rPr>
+      </w:pPr>
+    </w:p>
+    <w:p>
+      <w:pPr>
+        <w:rPr>
+          <w:rtl/>
+          <w:lang w:bidi="fa-IR"/>
+        </w:rPr>
+      </w:pPr>
+    </w:p>
+    <w:p>
+      <w:pPr>
+        <w:rPr>
+          <w:rtl/>
+          <w:lang w:bidi="fa-IR"/>
+        </w:rPr>
+      </w:pPr>
+    </w:p>
+    <w:p>
+      <w:pPr>
+        <w:rPr>
+          <w:rtl/>
+          <w:lang w:bidi="fa-IR"/>
+        </w:rPr>
+      </w:pPr>
+    </w:p>
+    <w:p>
+      <w:pPr>
+        <w:rPr>
+          <w:rtl/>
+          <w:lang w:bidi="fa-IR"/>
+        </w:rPr>
+      </w:pPr>
+    </w:p>
+    <w:p>
+      <w:pPr>
+        <w:rPr>
+          <w:rtl/>
+          <w:lang w:bidi="fa-IR"/>
+        </w:rPr>
+      </w:pPr>
+    </w:p>
+    <w:p>
+      <w:pPr>
+        <w:rPr>
+          <w:rtl/>
+          <w:lang w:bidi="fa-IR"/>
+        </w:rPr>
+      </w:pPr>
+    </w:p>
+    <w:p>
+      <w:pPr>
+        <w:rPr>
+          <w:rtl/>
+          <w:lang w:bidi="fa-IR"/>
+        </w:rPr>
+      </w:pPr>
+    </w:p>
+    <w:p>
+      <w:pPr>
+        <w:rPr>
+          <w:rtl/>
+          <w:lang w:bidi="fa-IR"/>
+        </w:rPr>
+      </w:pPr>
+    </w:p>
+    <w:p>
+      <w:pPr>
+        <w:rPr>
+          <w:rtl/>
+          <w:lang w:bidi="fa-IR"/>
+        </w:rPr>
+      </w:pPr>
+    </w:p>
+    <w:p>
+      <w:pPr>
+        <w:rPr>
+          <w:rtl/>
+          <w:lang w:bidi="fa-IR"/>
+        </w:rPr>
+      </w:pPr>
+    </w:p>
+    <w:p>
+      <w:pPr>
+        <w:rPr>
+          <w:rtl/>
+          <w:lang w:bidi="fa-IR"/>
+        </w:rPr>
+      </w:pPr>
+    </w:p>
+    <w:p>
+      <w:pPr>
+        <w:rPr>
+          <w:rtl/>
+          <w:lang w:bidi="fa-IR"/>
+        </w:rPr>
+      </w:pPr>
+    </w:p>
+    <w:p>
+      <w:pPr>
+        <w:rPr>
+          <w:rtl/>
+          <w:lang w:bidi="fa-IR"/>
+        </w:rPr>
+      </w:pPr>
+    </w:p>
+    <w:p>
+      <w:pPr>
+        <w:rPr>
+          <w:rtl/>
+          <w:lang w:bidi="fa-IR"/>
+        </w:rPr>
+      </w:pPr>
+    </w:p>
+    <w:p>
+      <w:pPr>
+        <w:rPr>
+          <w:rtl/>
+          <w:lang w:bidi="fa-IR"/>
+        </w:rPr>
+      </w:pPr>
+    </w:p>
+    <w:p>
+      <w:pPr>
+        <w:rPr>
+          <w:rtl/>
+          <w:lang w:bidi="fa-IR"/>
+        </w:rPr>
+      </w:pPr>
+    </w:p>
+    <w:p>
+      <w:pPr>
+        <w:rPr>
+          <w:rtl/>
+          <w:lang w:bidi="fa-IR"/>
+        </w:rPr>
+      </w:pPr>
+    </w:p>
+    <w:p>
+      <w:pPr>
+        <w:rPr>
+          <w:rtl/>
+          <w:lang w:bidi="fa-IR"/>
+        </w:rPr>
+      </w:pPr>
+    </w:p>
+    <w:p>
+      <w:pPr>
+        <w:rPr>
+          <w:rtl/>
+          <w:lang w:bidi="fa-IR"/>
+        </w:rPr>
+      </w:pPr>
+    </w:p>
+    <w:p>
+      <w:pPr>
+        <w:rPr>
+          <w:rtl/>
+          <w:lang w:bidi="fa-IR"/>
+        </w:rPr>
+      </w:pPr>
+    </w:p>
+    <w:p>
+      <w:pPr>
+        <w:rPr>
+          <w:rtl/>
+          <w:lang w:bidi="fa-IR"/>
+        </w:rPr>
+      </w:pPr>
+    </w:p>
+    <w:p>
+      <w:pPr>
+        <w:rPr>
+          <w:rtl/>
+          <w:lang w:bidi="fa-IR"/>
+        </w:rPr>
+      </w:pPr>
+    </w:p>
+    <w:p>
+      <w:pPr>
+        <w:rPr>
+          <w:rtl/>
+          <w:lang w:bidi="fa-IR"/>
+        </w:rPr>
+      </w:pPr>
+    </w:p>
+    <w:p>
+      <w:pPr>
+        <w:rPr>
+          <w:rtl/>
+          <w:lang w:bidi="fa-IR"/>
+        </w:rPr>
+      </w:pPr>
+    </w:p>
+    <w:p>
+      <w:pPr>
+        <w:rPr>
+          <w:rtl/>
+          <w:lang w:bidi="fa-IR"/>
+        </w:rPr>
+      </w:pPr>
+    </w:p>
+    <w:p>
+      <w:pPr>
+        <w:rPr>
+          <w:rtl/>
+          <w:lang w:bidi="fa-IR"/>
+        </w:rPr>
+      </w:pPr>
+    </w:p>
+    <w:p>
+      <w:pPr>
+        <w:rPr>
+          <w:rtl/>
+          <w:lang w:bidi="fa-IR"/>
+        </w:rPr>
+      </w:pPr>
+    </w:p>
+    <w:p>
+      <w:pPr>
+        <w:rPr>
+          <w:rtl/>
+          <w:lang w:bidi="fa-IR"/>
+        </w:rPr>
+      </w:pPr>
+    </w:p>
+    <w:p>
+      <w:pPr>
+        <w:rPr>
+          <w:rtl/>
+          <w:lang w:bidi="fa-IR"/>
+        </w:rPr>
+      </w:pPr>
+    </w:p>
+    <w:p>
+      <w:pPr>
+        <w:rPr>
+          <w:rtl/>
+          <w:lang w:bidi="fa-IR"/>
+        </w:rPr>
+      </w:pPr>
+    </w:p>
+    <w:p>
+      <w:pPr>
+        <w:rPr>
+          <w:rtl/>
+          <w:lang w:bidi="fa-IR"/>
+        </w:rPr>
+      </w:pPr>
+    </w:p>
+    <w:p>
+      <w:pPr>
+        <w:rPr>
+          <w:rtl/>
+          <w:lang w:bidi="fa-IR"/>
+        </w:rPr>
+      </w:pPr>
+    </w:p>
+    <w:p>
+      <w:pPr>
+        <w:rPr>
+          <w:rtl/>
+          <w:lang w:bidi="fa-IR"/>
+        </w:rPr>
+      </w:pPr>
+    </w:p>
+    <w:p>
+      <w:pPr>
+        <w:rPr>
+          <w:rtl/>
+          <w:lang w:bidi="fa-IR"/>
+        </w:rPr>
+      </w:pPr>
+    </w:p>
+    <w:p>
+      <w:pPr>
+        <w:rPr>
+          <w:rtl/>
+          <w:lang w:bidi="fa-IR"/>
+        </w:rPr>
+      </w:pPr>
+    </w:p>
+    <w:p>
+      <w:pPr>
+        <w:rPr>
+          <w:rtl/>
+          <w:lang w:bidi="fa-IR"/>
+        </w:rPr>
+      </w:pPr>
+    </w:p>
+    <w:p>
+      <w:pPr>
+        <w:rPr>
+          <w:rtl/>
+          <w:lang w:bidi="fa-IR"/>
+        </w:rPr>
+      </w:pPr>
+    </w:p>
+    <w:p>
+      <w:pPr>
+        <w:rPr>
+          <w:rtl/>
+          <w:lang w:bidi="fa-IR"/>
+        </w:rPr>
+      </w:pPr>
+    </w:p>
+    <w:p>
+      <w:pPr>
+        <w:rPr>
+          <w:rtl/>
+          <w:lang w:bidi="fa-IR"/>
+        </w:rPr>
+      </w:pPr>
+    </w:p>
+    <w:p>
+      <w:pPr>
+        <w:rPr>
+          <w:rtl/>
+          <w:lang w:bidi="fa-IR"/>
+        </w:rPr>
+      </w:pPr>
+    </w:p>
+    <w:p>
+      <w:pPr>
+        <w:rPr>
+          <w:rtl/>
+          <w:lang w:bidi="fa-IR"/>
+        </w:rPr>
+      </w:pPr>
+    </w:p>
+    <w:p>
+      <w:pPr>
+        <w:rPr>
+          <w:rtl/>
+          <w:lang w:bidi="fa-IR"/>
+        </w:rPr>
+      </w:pPr>
+    </w:p>
+    <w:p>
+      <w:pPr>
+        <w:rPr>
+          <w:rtl/>
+          <w:lang w:bidi="fa-IR"/>
+        </w:rPr>
+      </w:pPr>
+    </w:p>
+    <w:p>
+      <w:pPr>
+        <w:rPr>
+          <w:rtl/>
+          <w:lang w:bidi="fa-IR"/>
+        </w:rPr>
+      </w:pPr>
+    </w:p>
+    <w:p>
+      <w:pPr>
+        <w:rPr>
+          <w:rtl/>
+          <w:lang w:bidi="fa-IR"/>
+        </w:rPr>
+      </w:pPr>
+    </w:p>
+    <w:p>
+      <w:pPr>
+        <w:rPr>
+          <w:rtl/>
+          <w:lang w:bidi="fa-IR"/>
+        </w:rPr>
+      </w:pPr>
+    </w:p>
+    <w:p>
+      <w:pPr>
+        <w:rPr>
+          <w:rtl/>
+          <w:lang w:bidi="fa-IR"/>
+        </w:rPr>
+      </w:pPr>
+    </w:p>
+    <w:p>
+      <w:pPr>
+        <w:rPr>
+          <w:rtl/>
+          <w:lang w:bidi="fa-IR"/>
+        </w:rPr>
+      </w:pPr>
+    </w:p>
+    <w:p>
+      <w:pPr>
+        <w:rPr>
+          <w:rtl/>
+          <w:lang w:bidi="fa-IR"/>
+        </w:rPr>
+      </w:pPr>
+    </w:p>
+    <w:p>
+      <w:pPr>
+        <w:rPr>
+          <w:rtl/>
+          <w:lang w:bidi="fa-IR"/>
+        </w:rPr>
+      </w:pPr>
+    </w:p>
+    <w:p>
+      <w:pPr>
+        <w:rPr>
+          <w:rtl/>
+          <w:lang w:bidi="fa-IR"/>
+        </w:rPr>
+      </w:pPr>
+    </w:p>
+    <w:p>
+      <w:pPr>
+        <w:rPr>
+          <w:rtl/>
+          <w:lang w:bidi="fa-IR"/>
+        </w:rPr>
+      </w:pPr>
+    </w:p>
+    <w:p>
+      <w:pPr>
+        <w:rPr>
+          <w:rtl/>
+          <w:lang w:bidi="fa-IR"/>
+        </w:rPr>
+      </w:pPr>
+    </w:p>
+    <w:p>
+      <w:pPr>
+        <w:rPr>
+          <w:rtl/>
+          <w:lang w:bidi="fa-IR"/>
+        </w:rPr>
+      </w:pPr>
+    </w:p>
+    <w:p>
+      <w:pPr>
+        <w:rPr>
+          <w:rtl/>
+          <w:lang w:bidi="fa-IR"/>
+        </w:rPr>
+      </w:pPr>
+    </w:p>
+    <w:p>
+      <w:pPr>
+        <w:rPr>
+          <w:rtl/>
+          <w:lang w:bidi="fa-IR"/>
+        </w:rPr>
+      </w:pPr>
+    </w:p>
+    <w:p>
+      <w:pPr>
+        <w:rPr>
+          <w:rtl/>
+          <w:lang w:bidi="fa-IR"/>
+        </w:rPr>
+      </w:pPr>
+    </w:p>
+    <w:p>
+      <w:pPr>
+        <w:rPr>
+          <w:rtl/>
+          <w:lang w:bidi="fa-IR"/>
+        </w:rPr>
+      </w:pPr>
+    </w:p>
+    <w:p>
+      <w:pPr>
+        <w:rPr>
+          <w:rtl/>
+          <w:lang w:bidi="fa-IR"/>
+        </w:rPr>
+      </w:pPr>
+    </w:p>
+    <w:p>
+      <w:pPr>
+        <w:rPr>
+          <w:rtl/>
+          <w:lang w:bidi="fa-IR"/>
+        </w:rPr>
+      </w:pPr>
+    </w:p>
+    <w:p>
+      <w:pPr>
+        <w:rPr>
+          <w:rtl/>
+          <w:lang w:bidi="fa-IR"/>
+        </w:rPr>
+      </w:pPr>
+    </w:p>
+    <w:p>
+      <w:pPr>
+        <w:rPr>
+          <w:rtl/>
+          <w:lang w:bidi="fa-IR"/>
+        </w:rPr>
+      </w:pPr>
+    </w:p>
+    <w:p>
+      <w:pPr>
+        <w:rPr>
+          <w:rtl/>
+          <w:lang w:bidi="fa-IR"/>
+        </w:rPr>
+      </w:pPr>
+    </w:p>
+    <w:p>
+      <w:pPr>
+        <w:rPr>
+          <w:rtl/>
+          <w:lang w:bidi="fa-IR"/>
+        </w:rPr>
+      </w:pPr>
+    </w:p>
+    <w:p>
+      <w:pPr>
+        <w:rPr>
+          <w:rtl/>
+          <w:lang w:bidi="fa-IR"/>
+        </w:rPr>
+      </w:pPr>
+    </w:p>
+    <w:p>
+      <w:pPr>
+        <w:rPr>
+          <w:rtl/>
+          <w:lang w:bidi="fa-IR"/>
+        </w:rPr>
+      </w:pPr>
+    </w:p>
+    <w:p>
+      <w:pPr>
+        <w:rPr>
+          <w:rtl/>
+          <w:lang w:bidi="fa-IR"/>
+        </w:rPr>
+      </w:pPr>
+    </w:p>
+    <w:p>
+      <w:pPr>
+        <w:rPr>
+          <w:rtl/>
+          <w:lang w:bidi="fa-IR"/>
+        </w:rPr>
+      </w:pPr>
+    </w:p>
+    <w:p>
+      <w:pPr>
+        <w:rPr>
+          <w:rtl/>
+          <w:lang w:bidi="fa-IR"/>
+        </w:rPr>
+      </w:pPr>
+    </w:p>
+    <w:p>
+      <w:pPr>
+        <w:rPr>
+          <w:rtl/>
+          <w:lang w:bidi="fa-IR"/>
+        </w:rPr>
+      </w:pPr>
+    </w:p>
+    <w:p>
+      <w:pPr>
+        <w:rPr>
+          <w:rtl/>
+          <w:lang w:bidi="fa-IR"/>
+        </w:rPr>
+      </w:pPr>
+    </w:p>
+    <w:p>
+      <w:pPr>
+        <w:rPr>
+          <w:rtl/>
+          <w:lang w:bidi="fa-IR"/>
+        </w:rPr>
+      </w:pPr>
+    </w:p>
+    <w:p>
+      <w:pPr>
+        <w:rPr>
+          <w:rtl/>
+          <w:lang w:bidi="fa-IR"/>
+        </w:rPr>
+      </w:pPr>
+    </w:p>
+    <w:p>
+      <w:pPr>
+        <w:rPr>
+          <w:rtl/>
+          <w:lang w:bidi="fa-IR"/>
+        </w:rPr>
+      </w:pPr>
+    </w:p>
+    <w:p>
+      <w:pPr>
+        <w:rPr>
+          <w:rtl/>
+          <w:lang w:bidi="fa-IR"/>
+        </w:rPr>
+      </w:pPr>
+    </w:p>
+    <w:p>
+      <w:pPr>
+        <w:rPr>
+          <w:rtl/>
+          <w:lang w:bidi="fa-IR"/>
+        </w:rPr>
+      </w:pPr>
+    </w:p>
+    <w:p>
+      <w:pPr>
+        <w:rPr>
+          <w:rtl/>
+          <w:lang w:bidi="fa-IR"/>
+        </w:rPr>
+      </w:pPr>
+    </w:p>
+    <w:p>
+      <w:pPr>
+        <w:rPr>
+          <w:rtl/>
+          <w:lang w:bidi="fa-IR"/>
+        </w:rPr>
+      </w:pPr>
+    </w:p>
+    <w:p>
+      <w:pPr>
+        <w:rPr>
+          <w:rtl/>
+          <w:lang w:bidi="fa-IR"/>
+        </w:rPr>
+      </w:pPr>
+    </w:p>
+    <w:p>
+      <w:pPr>
+        <w:rPr>
+          <w:rtl/>
+          <w:lang w:bidi="fa-IR"/>
+        </w:rPr>
+      </w:pPr>
+    </w:p>
+    <w:p>
+      <w:pPr>
+        <w:rPr>
+          <w:rtl/>
+          <w:lang w:bidi="fa-IR"/>
+        </w:rPr>
+      </w:pPr>
+    </w:p>
+    <w:p>
+      <w:pPr>
+        <w:rPr>
+          <w:rtl/>
+          <w:lang w:bidi="fa-IR"/>
+        </w:rPr>
+      </w:pPr>
+    </w:p>
+    <w:p>
+      <w:pPr>
+        <w:rPr>
+          <w:rtl/>
+          <w:lang w:bidi="fa-IR"/>
+        </w:rPr>
+      </w:pPr>
+    </w:p>
+    <w:p>
+      <w:pPr>
+        <w:rPr>
+          <w:rtl/>
+          <w:lang w:bidi="fa-IR"/>
+        </w:rPr>
+      </w:pPr>
+    </w:p>
+    <w:p>
+      <w:pPr>
+        <w:rPr>
+          <w:rtl/>
+          <w:lang w:bidi="fa-IR"/>
+        </w:rPr>
+      </w:pPr>
+    </w:p>
+    <w:p>
+      <w:pPr>
+        <w:rPr>
+          <w:rtl/>
+          <w:lang w:bidi="fa-IR"/>
+        </w:rPr>
+      </w:pPr>
+    </w:p>
+    <w:p>
+      <w:pPr>
+        <w:rPr>
+          <w:rtl/>
+          <w:lang w:bidi="fa-IR"/>
+        </w:rPr>
+      </w:pPr>
+    </w:p>
+    <w:p>
+      <w:pPr>
+        <w:rPr>
+          <w:rtl/>
+          <w:lang w:bidi="fa-IR"/>
+        </w:rPr>
+      </w:pPr>
+    </w:p>
+    <w:p>
+      <w:pPr>
+        <w:rPr>
+          <w:rtl/>
+          <w:lang w:bidi="fa-IR"/>
+        </w:rPr>
+      </w:pPr>
+    </w:p>
+    <w:p>
+      <w:pPr>
+        <w:rPr>
+          <w:rtl/>
+          <w:lang w:bidi="fa-IR"/>
+        </w:rPr>
+      </w:pPr>
+    </w:p>
+    <w:p>
+      <w:pPr>
+        <w:rPr>
+          <w:rtl/>
+          <w:lang w:bidi="fa-IR"/>
+        </w:rPr>
+      </w:pPr>
+    </w:p>
+    <w:p>
+      <w:pPr>
+        <w:rPr>
+          <w:rtl/>
+          <w:lang w:bidi="fa-IR"/>
+        </w:rPr>
+      </w:pPr>
+    </w:p>
+    <w:p>
+      <w:pPr>
+        <w:rPr>
+          <w:rtl/>
+          <w:lang w:bidi="fa-IR"/>
+        </w:rPr>
+      </w:pPr>
+    </w:p>
+    <w:p>
+      <w:pPr>
+        <w:rPr>
+          <w:rtl/>
+          <w:lang w:bidi="fa-IR"/>
+        </w:rPr>
+      </w:pPr>
+    </w:p>
+    <w:p>
+      <w:pPr>
+        <w:rPr>
+          <w:rtl/>
+          <w:lang w:bidi="fa-IR"/>
+        </w:rPr>
+      </w:pPr>
+    </w:p>
+    <w:p>
+      <w:pPr>
+        <w:rPr>
+          <w:rtl/>
+          <w:lang w:bidi="fa-IR"/>
+        </w:rPr>
+      </w:pPr>
+    </w:p>
+    <w:p>
+      <w:pPr>
+        <w:rPr>
+          <w:rtl/>
+          <w:lang w:bidi="fa-IR"/>
+        </w:rPr>
+      </w:pPr>
+    </w:p>
+    <w:p>
+      <w:pPr>
+        <w:rPr>
+          <w:rtl/>
+          <w:lang w:bidi="fa-IR"/>
+        </w:rPr>
+      </w:pPr>
+    </w:p>
+    <w:p>
+      <w:pPr>
+        <w:rPr>
+          <w:rtl/>
+          <w:lang w:bidi="fa-IR"/>
+        </w:rPr>
+      </w:pPr>
+    </w:p>
+    <w:p>
+      <w:pPr>
+        <w:rPr>
+          <w:rtl/>
+          <w:lang w:bidi="fa-IR"/>
+        </w:rPr>
+      </w:pPr>
+    </w:p>
+    <w:p>
+      <w:pPr>
+        <w:rPr>
+          <w:rtl/>
+          <w:lang w:bidi="fa-IR"/>
+        </w:rPr>
+      </w:pPr>
+    </w:p>
+    <w:p>
+      <w:pPr>
+        <w:rPr>
+          <w:rtl/>
+          <w:lang w:bidi="fa-IR"/>
+        </w:rPr>
+      </w:pPr>
+    </w:p>
+    <w:p>
+      <w:pPr>
+        <w:rPr>
+          <w:rtl/>
+          <w:lang w:bidi="fa-IR"/>
+        </w:rPr>
+      </w:pPr>
+    </w:p>
+    <w:p>
+      <w:pPr>
+        <w:rPr>
+          <w:rtl/>
+          <w:lang w:bidi="fa-IR"/>
+        </w:rPr>
+      </w:pPr>
+    </w:p>
+    <w:p>
+      <w:pPr>
+        <w:rPr>
+          <w:rtl/>
+          <w:lang w:bidi="fa-IR"/>
+        </w:rPr>
+      </w:pPr>
+    </w:p>
+    <w:p>
+      <w:pPr>
+        <w:rPr>
+          <w:rtl/>
+          <w:lang w:bidi="fa-IR"/>
+        </w:rPr>
+      </w:pPr>
+    </w:p>
+    <w:p>
+      <w:pPr>
+        <w:rPr>
+          <w:rtl/>
+          <w:lang w:bidi="fa-IR"/>
+        </w:rPr>
+      </w:pPr>
+    </w:p>
+    <w:p>
+      <w:pPr>
+        <w:rPr>
+          <w:rtl/>
+          <w:lang w:bidi="fa-IR"/>
+        </w:rPr>
+      </w:pPr>
+    </w:p>
+    <w:p>
+      <w:pPr>
+        <w:rPr>
+          <w:rtl/>
+          <w:lang w:bidi="fa-IR"/>
+        </w:rPr>
+      </w:pPr>
+    </w:p>
+    <w:p>
+      <w:pPr>
+        <w:rPr>
+          <w:rtl/>
+          <w:lang w:bidi="fa-IR"/>
+        </w:rPr>
+      </w:pPr>
+    </w:p>
+    <w:p>
+      <w:pPr>
+        <w:rPr>
+          <w:rtl/>
+          <w:lang w:bidi="fa-IR"/>
+        </w:rPr>
+      </w:pPr>
     </w:p>
     <w:p>
       <w:pPr>
         <w:pStyle w:val="Heading1"/>
         <w:jc w:val="center"/>
         <w:rPr>
-          <w:rFonts w:cs="Times New Roman"/>
-          <w:rtl/>
-          <w:lang w:bidi="fa-IR"/>
-        </w:rPr>
-      </w:pPr>
-      <w:r>
-        <w:rPr>
-          <w:rFonts w:cs="Times New Roman" w:hint="cs"/>
-          <w:rtl/>
-          <w:lang w:bidi="fa-IR"/>
-        </w:rPr>
-        <w:lastRenderedPageBreak/>
-        <w:t>فصل ا: فراهم کردن محیط</w:t>
-      </w:r>
-    </w:p>
-    <w:p>
-      <w:pPr>
-        <w:rPr>
-          <w:rtl/>
-          <w:lang w:bidi="fa-IR"/>
-        </w:rPr>
-      </w:pPr>
-    </w:p>
-    <w:p>
-      <w:pPr>
-        <w:rPr>
-          <w:rtl/>
-          <w:lang w:bidi="fa-IR"/>
-        </w:rPr>
-      </w:pPr>
-    </w:p>
-    <w:p>
-      <w:pPr>
-        <w:rPr>
-          <w:rtl/>
-          <w:lang w:bidi="fa-IR"/>
-        </w:rPr>
-      </w:pPr>
-    </w:p>
-    <w:p>
-      <w:pPr>
-        <w:rPr>
-          <w:rtl/>
-          <w:lang w:bidi="fa-IR"/>
-        </w:rPr>
-      </w:pPr>
-    </w:p>
-    <w:p>
-      <w:pPr>
-        <w:rPr>
-          <w:rtl/>
-          <w:lang w:bidi="fa-IR"/>
-        </w:rPr>
-      </w:pPr>
-    </w:p>
-    <w:p>
-      <w:pPr>
-        <w:rPr>
-          <w:rtl/>
-          <w:lang w:bidi="fa-IR"/>
-        </w:rPr>
-      </w:pPr>
-    </w:p>
-    <w:p>
-      <w:pPr>
-        <w:rPr>
-          <w:rtl/>
-          <w:lang w:bidi="fa-IR"/>
-        </w:rPr>
-      </w:pPr>
-    </w:p>
-    <w:p>
-      <w:pPr>
-        <w:rPr>
-          <w:rtl/>
-          <w:lang w:bidi="fa-IR"/>
-        </w:rPr>
-      </w:pPr>
-    </w:p>
-    <w:p>
-      <w:pPr>
-        <w:rPr>
-          <w:rtl/>
-          <w:lang w:bidi="fa-IR"/>
-        </w:rPr>
-      </w:pPr>
-    </w:p>
-    <w:p>
-      <w:pPr>
-        <w:rPr>
-          <w:rtl/>
-          <w:lang w:bidi="fa-IR"/>
-        </w:rPr>
-      </w:pPr>
-    </w:p>
-    <w:p>
-      <w:pPr>
-        <w:rPr>
-          <w:rtl/>
-          <w:lang w:bidi="fa-IR"/>
-        </w:rPr>
-      </w:pPr>
-    </w:p>
-    <w:p>
-      <w:pPr>
-        <w:rPr>
-          <w:rtl/>
-          <w:lang w:bidi="fa-IR"/>
-        </w:rPr>
-      </w:pPr>
-    </w:p>
-    <w:p>
-      <w:pPr>
-        <w:rPr>
-          <w:rtl/>
-          <w:lang w:bidi="fa-IR"/>
-        </w:rPr>
-      </w:pPr>
-    </w:p>
-    <w:p>
-      <w:pPr>
-        <w:rPr>
-          <w:rtl/>
-          <w:lang w:bidi="fa-IR"/>
-        </w:rPr>
-      </w:pPr>
-    </w:p>
-    <w:p>
-      <w:pPr>
-        <w:rPr>
-          <w:rtl/>
-          <w:lang w:bidi="fa-IR"/>
-        </w:rPr>
-      </w:pPr>
-    </w:p>
-    <w:p>
-      <w:pPr>
-        <w:rPr>
-          <w:rtl/>
-          <w:lang w:bidi="fa-IR"/>
-        </w:rPr>
-      </w:pPr>
-    </w:p>
-    <w:p>
-      <w:pPr>
-        <w:rPr>
-          <w:rtl/>
-          <w:lang w:bidi="fa-IR"/>
-        </w:rPr>
-      </w:pPr>
-    </w:p>
-    <w:p>
-      <w:pPr>
-        <w:rPr>
-          <w:rtl/>
-          <w:lang w:bidi="fa-IR"/>
-        </w:rPr>
-      </w:pPr>
-    </w:p>
-    <w:p>
-      <w:pPr>
-        <w:rPr>
-          <w:rtl/>
-          <w:lang w:bidi="fa-IR"/>
-        </w:rPr>
-      </w:pPr>
-    </w:p>
-    <w:p>
-      <w:pPr>
-        <w:rPr>
-          <w:rtl/>
-          <w:lang w:bidi="fa-IR"/>
-        </w:rPr>
-      </w:pPr>
-    </w:p>
-    <w:p>
-      <w:pPr>
-        <w:rPr>
-          <w:rtl/>
-          <w:lang w:bidi="fa-IR"/>
-        </w:rPr>
-      </w:pPr>
-    </w:p>
-    <w:p>
-      <w:pPr>
-        <w:rPr>
-          <w:rtl/>
-          <w:lang w:bidi="fa-IR"/>
-        </w:rPr>
-      </w:pPr>
-    </w:p>
-    <w:p>
-      <w:pPr>
-        <w:rPr>
-          <w:rtl/>
-          <w:lang w:bidi="fa-IR"/>
-        </w:rPr>
-      </w:pPr>
-    </w:p>
-    <w:p>
-      <w:pPr>
-        <w:rPr>
-          <w:rtl/>
-          <w:lang w:bidi="fa-IR"/>
-        </w:rPr>
-      </w:pPr>
-    </w:p>
-    <w:p>
-      <w:pPr>
-        <w:rPr>
-          <w:rtl/>
-          <w:lang w:bidi="fa-IR"/>
-        </w:rPr>
-      </w:pPr>
-    </w:p>
-    <w:p>
-      <w:pPr>
-        <w:rPr>
-          <w:rtl/>
-          <w:lang w:bidi="fa-IR"/>
-        </w:rPr>
-      </w:pPr>
-    </w:p>
-    <w:p>
-      <w:pPr>
-        <w:rPr>
-          <w:rtl/>
-          <w:lang w:bidi="fa-IR"/>
-        </w:rPr>
-      </w:pPr>
-    </w:p>
-    <w:p>
-      <w:pPr>
-        <w:rPr>
-          <w:rtl/>
-          <w:lang w:bidi="fa-IR"/>
-        </w:rPr>
-      </w:pPr>
-    </w:p>
-    <w:p>
-      <w:pPr>
-        <w:rPr>
-          <w:rtl/>
-          <w:lang w:bidi="fa-IR"/>
-        </w:rPr>
-      </w:pPr>
-    </w:p>
-    <w:p>
-      <w:pPr>
-        <w:rPr>
-          <w:rtl/>
-          <w:lang w:bidi="fa-IR"/>
-        </w:rPr>
-      </w:pPr>
-    </w:p>
-    <w:p>
-      <w:pPr>
-        <w:rPr>
-          <w:rtl/>
-          <w:lang w:bidi="fa-IR"/>
-        </w:rPr>
-      </w:pPr>
-    </w:p>
-    <w:p>
-      <w:pPr>
-        <w:rPr>
-          <w:rtl/>
-          <w:lang w:bidi="fa-IR"/>
-        </w:rPr>
-      </w:pPr>
-    </w:p>
-    <w:p>
-      <w:pPr>
-        <w:rPr>
-          <w:rtl/>
-          <w:lang w:bidi="fa-IR"/>
-        </w:rPr>
-      </w:pPr>
-    </w:p>
-    <w:p>
-      <w:pPr>
-        <w:rPr>
-          <w:rtl/>
-          <w:lang w:bidi="fa-IR"/>
-        </w:rPr>
-      </w:pPr>
-    </w:p>
-    <w:p>
-      <w:pPr>
-        <w:rPr>
-          <w:rtl/>
-          <w:lang w:bidi="fa-IR"/>
-        </w:rPr>
-      </w:pPr>
-    </w:p>
-    <w:p>
-      <w:pPr>
-        <w:rPr>
-          <w:rtl/>
-          <w:lang w:bidi="fa-IR"/>
-        </w:rPr>
-      </w:pPr>
-    </w:p>
-    <w:p>
-      <w:pPr>
-        <w:rPr>
-          <w:rtl/>
-          <w:lang w:bidi="fa-IR"/>
-        </w:rPr>
-      </w:pPr>
-    </w:p>
-    <w:p>
-      <w:pPr>
-        <w:rPr>
-          <w:rtl/>
-          <w:lang w:bidi="fa-IR"/>
-        </w:rPr>
-      </w:pPr>
-    </w:p>
-    <w:p>
-      <w:pPr>
-        <w:rPr>
-          <w:rtl/>
-          <w:lang w:bidi="fa-IR"/>
-        </w:rPr>
-      </w:pPr>
-    </w:p>
-    <w:p>
-      <w:pPr>
-        <w:rPr>
-          <w:rtl/>
-          <w:lang w:bidi="fa-IR"/>
-        </w:rPr>
-      </w:pPr>
-    </w:p>
-    <w:p>
-      <w:pPr>
-        <w:rPr>
-          <w:rtl/>
-          <w:lang w:bidi="fa-IR"/>
-        </w:rPr>
-      </w:pPr>
-    </w:p>
-    <w:p>
-      <w:pPr>
-        <w:rPr>
-          <w:rtl/>
-          <w:lang w:bidi="fa-IR"/>
-        </w:rPr>
-      </w:pPr>
-    </w:p>
-    <w:p>
-      <w:pPr>
-        <w:rPr>
-          <w:rtl/>
-          <w:lang w:bidi="fa-IR"/>
-        </w:rPr>
-      </w:pPr>
-    </w:p>
-    <w:p>
-      <w:pPr>
-        <w:rPr>
-          <w:rtl/>
-          <w:lang w:bidi="fa-IR"/>
-        </w:rPr>
-      </w:pPr>
-    </w:p>
-    <w:p>
-      <w:pPr>
-        <w:rPr>
-          <w:rtl/>
-          <w:lang w:bidi="fa-IR"/>
-        </w:rPr>
-      </w:pPr>
-    </w:p>
-    <w:p>
-      <w:pPr>
-        <w:rPr>
-          <w:rtl/>
-          <w:lang w:bidi="fa-IR"/>
-        </w:rPr>
-      </w:pPr>
-    </w:p>
-    <w:p>
-      <w:pPr>
-        <w:rPr>
-          <w:rtl/>
-          <w:lang w:bidi="fa-IR"/>
-        </w:rPr>
-      </w:pPr>
-    </w:p>
-    <w:p>
-      <w:pPr>
-        <w:rPr>
-          <w:rtl/>
-          <w:lang w:bidi="fa-IR"/>
-        </w:rPr>
-      </w:pPr>
-    </w:p>
-    <w:p>
-      <w:pPr>
-        <w:rPr>
-          <w:rtl/>
-          <w:lang w:bidi="fa-IR"/>
-        </w:rPr>
-      </w:pPr>
-    </w:p>
-    <w:p>
-      <w:pPr>
-        <w:rPr>
-          <w:rtl/>
-          <w:lang w:bidi="fa-IR"/>
-        </w:rPr>
-      </w:pPr>
-    </w:p>
-    <w:p>
-      <w:pPr>
-        <w:rPr>
-          <w:rtl/>
-          <w:lang w:bidi="fa-IR"/>
-        </w:rPr>
-      </w:pPr>
-    </w:p>
-    <w:p>
-      <w:pPr>
-        <w:rPr>
-          <w:rtl/>
-          <w:lang w:bidi="fa-IR"/>
-        </w:rPr>
-      </w:pPr>
-    </w:p>
-    <w:p>
-      <w:pPr>
-        <w:rPr>
-          <w:rtl/>
-          <w:lang w:bidi="fa-IR"/>
-        </w:rPr>
-      </w:pPr>
-    </w:p>
-    <w:p>
-      <w:pPr>
-        <w:rPr>
-          <w:rtl/>
-          <w:lang w:bidi="fa-IR"/>
-        </w:rPr>
-      </w:pPr>
-    </w:p>
-    <w:p>
-      <w:pPr>
-        <w:rPr>
-          <w:rtl/>
-          <w:lang w:bidi="fa-IR"/>
-        </w:rPr>
-      </w:pPr>
-    </w:p>
-    <w:p>
-      <w:pPr>
-        <w:rPr>
-          <w:rtl/>
-          <w:lang w:bidi="fa-IR"/>
-        </w:rPr>
-      </w:pPr>
-    </w:p>
-    <w:p>
-      <w:pPr>
-        <w:rPr>
-          <w:rtl/>
-          <w:lang w:bidi="fa-IR"/>
-        </w:rPr>
-      </w:pPr>
-    </w:p>
-    <w:p>
-      <w:pPr>
-        <w:rPr>
-          <w:rtl/>
-          <w:lang w:bidi="fa-IR"/>
-        </w:rPr>
-      </w:pPr>
-    </w:p>
-    <w:p>
-      <w:pPr>
-        <w:rPr>
-          <w:rtl/>
-          <w:lang w:bidi="fa-IR"/>
-        </w:rPr>
-      </w:pPr>
-    </w:p>
-    <w:p>
-      <w:pPr>
-        <w:rPr>
-          <w:rtl/>
-          <w:lang w:bidi="fa-IR"/>
-        </w:rPr>
-      </w:pPr>
-    </w:p>
-    <w:p>
-      <w:pPr>
-        <w:rPr>
-          <w:rtl/>
-          <w:lang w:bidi="fa-IR"/>
-        </w:rPr>
-      </w:pPr>
-    </w:p>
-    <w:p>
-      <w:pPr>
-        <w:rPr>
-          <w:rtl/>
-          <w:lang w:bidi="fa-IR"/>
-        </w:rPr>
-      </w:pPr>
-    </w:p>
-    <w:p>
-      <w:pPr>
-        <w:rPr>
-          <w:rtl/>
-          <w:lang w:bidi="fa-IR"/>
-        </w:rPr>
-      </w:pPr>
-    </w:p>
-    <w:p>
-      <w:pPr>
-        <w:rPr>
-          <w:rtl/>
-          <w:lang w:bidi="fa-IR"/>
-        </w:rPr>
-      </w:pPr>
-    </w:p>
-    <w:p>
-      <w:pPr>
-        <w:rPr>
-          <w:rtl/>
-          <w:lang w:bidi="fa-IR"/>
-        </w:rPr>
-      </w:pPr>
-    </w:p>
-    <w:p>
-      <w:pPr>
-        <w:rPr>
-          <w:rtl/>
-          <w:lang w:bidi="fa-IR"/>
-        </w:rPr>
-      </w:pPr>
-    </w:p>
-    <w:p>
-      <w:pPr>
-        <w:rPr>
-          <w:rtl/>
-          <w:lang w:bidi="fa-IR"/>
-        </w:rPr>
-      </w:pPr>
-    </w:p>
-    <w:p>
-      <w:pPr>
-        <w:rPr>
-          <w:rtl/>
-          <w:lang w:bidi="fa-IR"/>
-        </w:rPr>
-      </w:pPr>
-    </w:p>
-    <w:p>
-      <w:pPr>
-        <w:rPr>
-          <w:rtl/>
-          <w:lang w:bidi="fa-IR"/>
-        </w:rPr>
-      </w:pPr>
-    </w:p>
-    <w:p>
-      <w:pPr>
-        <w:rPr>
-          <w:rtl/>
-          <w:lang w:bidi="fa-IR"/>
-        </w:rPr>
-      </w:pPr>
-    </w:p>
-    <w:p>
-      <w:pPr>
-        <w:rPr>
-          <w:rtl/>
-          <w:lang w:bidi="fa-IR"/>
-        </w:rPr>
-      </w:pPr>
-    </w:p>
-    <w:p>
-      <w:pPr>
-        <w:rPr>
-          <w:rtl/>
-          <w:lang w:bidi="fa-IR"/>
-        </w:rPr>
-      </w:pPr>
-    </w:p>
-    <w:p>
-      <w:pPr>
-        <w:rPr>
-          <w:rtl/>
-          <w:lang w:bidi="fa-IR"/>
-        </w:rPr>
-      </w:pPr>
-    </w:p>
-    <w:p>
-      <w:pPr>
-        <w:rPr>
-          <w:rtl/>
-          <w:lang w:bidi="fa-IR"/>
-        </w:rPr>
-      </w:pPr>
-    </w:p>
-    <w:p>
-      <w:pPr>
-        <w:rPr>
-          <w:rtl/>
-          <w:lang w:bidi="fa-IR"/>
-        </w:rPr>
-      </w:pPr>
-    </w:p>
-    <w:p>
-      <w:pPr>
-        <w:rPr>
-          <w:rtl/>
-          <w:lang w:bidi="fa-IR"/>
-        </w:rPr>
-      </w:pPr>
-    </w:p>
-    <w:p>
-      <w:pPr>
-        <w:rPr>
-          <w:rtl/>
-          <w:lang w:bidi="fa-IR"/>
-        </w:rPr>
-      </w:pPr>
-    </w:p>
-    <w:p>
-      <w:pPr>
-        <w:rPr>
-          <w:rtl/>
-          <w:lang w:bidi="fa-IR"/>
-        </w:rPr>
-      </w:pPr>
-    </w:p>
-    <w:p>
-      <w:pPr>
-        <w:rPr>
-          <w:rtl/>
-          <w:lang w:bidi="fa-IR"/>
-        </w:rPr>
-      </w:pPr>
-    </w:p>
-    <w:p>
-      <w:pPr>
-        <w:rPr>
-          <w:rtl/>
-          <w:lang w:bidi="fa-IR"/>
-        </w:rPr>
-      </w:pPr>
-    </w:p>
-    <w:p>
-      <w:pPr>
-        <w:rPr>
-          <w:rtl/>
-          <w:lang w:bidi="fa-IR"/>
-        </w:rPr>
-      </w:pPr>
-    </w:p>
-    <w:p>
-      <w:pPr>
-        <w:rPr>
-          <w:rtl/>
-          <w:lang w:bidi="fa-IR"/>
-        </w:rPr>
-      </w:pPr>
-    </w:p>
-    <w:p>
-      <w:pPr>
-        <w:rPr>
-          <w:rtl/>
-          <w:lang w:bidi="fa-IR"/>
-        </w:rPr>
-      </w:pPr>
-    </w:p>
-    <w:p>
-      <w:pPr>
-        <w:rPr>
-          <w:rtl/>
-          <w:lang w:bidi="fa-IR"/>
-        </w:rPr>
-      </w:pPr>
-    </w:p>
-    <w:p>
-      <w:pPr>
-        <w:rPr>
-          <w:rtl/>
-          <w:lang w:bidi="fa-IR"/>
-        </w:rPr>
-      </w:pPr>
-    </w:p>
-    <w:p>
-      <w:pPr>
-        <w:rPr>
-          <w:rtl/>
-          <w:lang w:bidi="fa-IR"/>
-        </w:rPr>
-      </w:pPr>
-    </w:p>
-    <w:p>
-      <w:pPr>
-        <w:rPr>
-          <w:rtl/>
-          <w:lang w:bidi="fa-IR"/>
-        </w:rPr>
-      </w:pPr>
-    </w:p>
-    <w:p>
-      <w:pPr>
-        <w:rPr>
-          <w:rtl/>
-          <w:lang w:bidi="fa-IR"/>
-        </w:rPr>
-      </w:pPr>
-    </w:p>
-    <w:p>
-      <w:pPr>
-        <w:rPr>
-          <w:rtl/>
-          <w:lang w:bidi="fa-IR"/>
-        </w:rPr>
-      </w:pPr>
-    </w:p>
-    <w:p>
-      <w:pPr>
-        <w:rPr>
-          <w:rtl/>
-          <w:lang w:bidi="fa-IR"/>
-        </w:rPr>
-      </w:pPr>
-    </w:p>
-    <w:p>
-      <w:pPr>
-        <w:rPr>
-          <w:rtl/>
-          <w:lang w:bidi="fa-IR"/>
-        </w:rPr>
-      </w:pPr>
-    </w:p>
-    <w:p>
-      <w:pPr>
-        <w:rPr>
-          <w:rtl/>
-          <w:lang w:bidi="fa-IR"/>
-        </w:rPr>
-      </w:pPr>
-    </w:p>
-    <w:p>
-      <w:pPr>
-        <w:rPr>
-          <w:rtl/>
-          <w:lang w:bidi="fa-IR"/>
-        </w:rPr>
-      </w:pPr>
-    </w:p>
-    <w:p>
-      <w:pPr>
-        <w:rPr>
-          <w:rtl/>
-          <w:lang w:bidi="fa-IR"/>
-        </w:rPr>
-      </w:pPr>
-    </w:p>
-    <w:p>
-      <w:pPr>
-        <w:rPr>
-          <w:rtl/>
-          <w:lang w:bidi="fa-IR"/>
-        </w:rPr>
-      </w:pPr>
-    </w:p>
-    <w:p>
-      <w:pPr>
-        <w:rPr>
-          <w:rtl/>
-          <w:lang w:bidi="fa-IR"/>
-        </w:rPr>
-      </w:pPr>
-    </w:p>
-    <w:p>
-      <w:pPr>
-        <w:rPr>
-          <w:rtl/>
-          <w:lang w:bidi="fa-IR"/>
-        </w:rPr>
-      </w:pPr>
-    </w:p>
-    <w:p>
-      <w:pPr>
-        <w:rPr>
-          <w:rtl/>
-          <w:lang w:bidi="fa-IR"/>
-        </w:rPr>
-      </w:pPr>
-    </w:p>
-    <w:p>
-      <w:pPr>
-        <w:rPr>
-          <w:rtl/>
-          <w:lang w:bidi="fa-IR"/>
-        </w:rPr>
-      </w:pPr>
-    </w:p>
-    <w:p>
-      <w:pPr>
-        <w:rPr>
-          <w:rtl/>
-          <w:lang w:bidi="fa-IR"/>
-        </w:rPr>
-      </w:pPr>
-    </w:p>
-    <w:p>
-      <w:pPr>
-        <w:rPr>
-          <w:rtl/>
-          <w:lang w:bidi="fa-IR"/>
-        </w:rPr>
-      </w:pPr>
-    </w:p>
-    <w:p>
-      <w:pPr>
-        <w:rPr>
-          <w:rtl/>
-          <w:lang w:bidi="fa-IR"/>
-        </w:rPr>
-      </w:pPr>
-    </w:p>
-    <w:p>
-      <w:pPr>
-        <w:rPr>
-          <w:rtl/>
-          <w:lang w:bidi="fa-IR"/>
-        </w:rPr>
-      </w:pPr>
-    </w:p>
-    <w:p>
-      <w:pPr>
-        <w:rPr>
-          <w:rtl/>
-          <w:lang w:bidi="fa-IR"/>
-        </w:rPr>
-      </w:pPr>
-    </w:p>
-    <w:p>
-      <w:pPr>
-        <w:rPr>
-          <w:rtl/>
-          <w:lang w:bidi="fa-IR"/>
-        </w:rPr>
-      </w:pPr>
-    </w:p>
-    <w:p>
-      <w:pPr>
-        <w:rPr>
-          <w:rtl/>
-          <w:lang w:bidi="fa-IR"/>
-        </w:rPr>
-      </w:pPr>
-    </w:p>
-    <w:p>
-      <w:pPr>
-        <w:rPr>
-          <w:rtl/>
-          <w:lang w:bidi="fa-IR"/>
-        </w:rPr>
-      </w:pPr>
-    </w:p>
-    <w:p>
-      <w:pPr>
-        <w:rPr>
-          <w:rtl/>
-          <w:lang w:bidi="fa-IR"/>
-        </w:rPr>
-      </w:pPr>
-    </w:p>
-    <w:p>
-      <w:pPr>
-        <w:rPr>
-          <w:rtl/>
-          <w:lang w:bidi="fa-IR"/>
-        </w:rPr>
-      </w:pPr>
-    </w:p>
-    <w:p>
-      <w:pPr>
-        <w:rPr>
-          <w:rtl/>
-          <w:lang w:bidi="fa-IR"/>
-        </w:rPr>
-      </w:pPr>
-    </w:p>
-    <w:p>
-      <w:pPr>
-        <w:rPr>
-          <w:rtl/>
-          <w:lang w:bidi="fa-IR"/>
-        </w:rPr>
-      </w:pPr>
-    </w:p>
-    <w:p>
-      <w:pPr>
-        <w:rPr>
-          <w:rtl/>
-          <w:lang w:bidi="fa-IR"/>
-        </w:rPr>
-      </w:pPr>
-    </w:p>
-    <w:p>
-      <w:pPr>
-        <w:rPr>
-          <w:rtl/>
-          <w:lang w:bidi="fa-IR"/>
-        </w:rPr>
-      </w:pPr>
-    </w:p>
-    <w:p>
-      <w:pPr>
-        <w:rPr>
-          <w:rtl/>
-          <w:lang w:bidi="fa-IR"/>
-        </w:rPr>
-      </w:pPr>
-    </w:p>
-    <w:p>
-      <w:pPr>
-        <w:rPr>
-          <w:rtl/>
-          <w:lang w:bidi="fa-IR"/>
-        </w:rPr>
-      </w:pPr>
-    </w:p>
-    <w:p>
-      <w:pPr>
-        <w:rPr>
-          <w:rtl/>
-          <w:lang w:bidi="fa-IR"/>
-        </w:rPr>
-      </w:pPr>
-    </w:p>
-    <w:p>
-      <w:pPr>
-        <w:rPr>
-          <w:rtl/>
-          <w:lang w:bidi="fa-IR"/>
-        </w:rPr>
-      </w:pPr>
-    </w:p>
-    <w:p>
-      <w:pPr>
-        <w:rPr>
-          <w:rtl/>
-          <w:lang w:bidi="fa-IR"/>
-        </w:rPr>
-      </w:pPr>
-    </w:p>
-    <w:p>
-      <w:pPr>
-        <w:rPr>
-          <w:rtl/>
-          <w:lang w:bidi="fa-IR"/>
-        </w:rPr>
-      </w:pPr>
-    </w:p>
-    <w:p>
-      <w:pPr>
-        <w:rPr>
-          <w:rtl/>
-          <w:lang w:bidi="fa-IR"/>
-        </w:rPr>
-      </w:pPr>
-    </w:p>
-    <w:p>
-      <w:pPr>
-        <w:rPr>
-          <w:rtl/>
-          <w:lang w:bidi="fa-IR"/>
-        </w:rPr>
-      </w:pPr>
-    </w:p>
-    <w:p>
-      <w:pPr>
-        <w:rPr>
-          <w:rtl/>
-          <w:lang w:bidi="fa-IR"/>
-        </w:rPr>
-      </w:pPr>
-    </w:p>
-    <w:p>
-      <w:pPr>
-        <w:rPr>
-          <w:rtl/>
-          <w:lang w:bidi="fa-IR"/>
-        </w:rPr>
-      </w:pPr>
-    </w:p>
-    <w:p>
-      <w:pPr>
-        <w:rPr>
-          <w:rtl/>
-          <w:lang w:bidi="fa-IR"/>
-        </w:rPr>
-      </w:pPr>
-    </w:p>
-    <w:p>
-      <w:pPr>
-        <w:rPr>
-          <w:rtl/>
-          <w:lang w:bidi="fa-IR"/>
-        </w:rPr>
-      </w:pPr>
-    </w:p>
-    <w:p>
-      <w:pPr>
-        <w:rPr>
-          <w:rtl/>
-          <w:lang w:bidi="fa-IR"/>
-        </w:rPr>
-      </w:pPr>
-    </w:p>
-    <w:p>
-      <w:pPr>
-        <w:rPr>
-          <w:rtl/>
-          <w:lang w:bidi="fa-IR"/>
-        </w:rPr>
-      </w:pPr>
-    </w:p>
-    <w:p>
-      <w:pPr>
-        <w:rPr>
-          <w:rtl/>
-          <w:lang w:bidi="fa-IR"/>
-        </w:rPr>
-      </w:pPr>
-    </w:p>
-    <w:p>
-      <w:pPr>
-        <w:rPr>
-          <w:rtl/>
-          <w:lang w:bidi="fa-IR"/>
-        </w:rPr>
-      </w:pPr>
-    </w:p>
-    <w:p>
-      <w:pPr>
-        <w:rPr>
-          <w:rtl/>
-          <w:lang w:bidi="fa-IR"/>
-        </w:rPr>
-      </w:pPr>
-    </w:p>
-    <w:p>
-      <w:pPr>
-        <w:rPr>
-          <w:rtl/>
-          <w:lang w:bidi="fa-IR"/>
-        </w:rPr>
-      </w:pPr>
-    </w:p>
-    <w:p>
-      <w:pPr>
-        <w:rPr>
-          <w:rtl/>
-          <w:lang w:bidi="fa-IR"/>
-        </w:rPr>
-      </w:pPr>
-    </w:p>
-    <w:p>
-      <w:pPr>
-        <w:rPr>
-          <w:rtl/>
-          <w:lang w:bidi="fa-IR"/>
-        </w:rPr>
-      </w:pPr>
-    </w:p>
-    <w:p>
-      <w:pPr>
-        <w:rPr>
-          <w:rtl/>
-          <w:lang w:bidi="fa-IR"/>
-        </w:rPr>
-      </w:pPr>
-    </w:p>
-    <w:p>
-      <w:pPr>
-        <w:rPr>
-          <w:rtl/>
-          <w:lang w:bidi="fa-IR"/>
-        </w:rPr>
-      </w:pPr>
-    </w:p>
-    <w:p>
-      <w:pPr>
-        <w:rPr>
-          <w:rtl/>
-          <w:lang w:bidi="fa-IR"/>
-        </w:rPr>
-      </w:pPr>
-    </w:p>
-    <w:p>
-      <w:pPr>
-        <w:rPr>
-          <w:rtl/>
-          <w:lang w:bidi="fa-IR"/>
-        </w:rPr>
-      </w:pPr>
-    </w:p>
-    <w:p>
-      <w:pPr>
-        <w:rPr>
-          <w:rtl/>
-          <w:lang w:bidi="fa-IR"/>
-        </w:rPr>
-      </w:pPr>
-    </w:p>
-    <w:p>
-      <w:pPr>
-        <w:rPr>
-          <w:rtl/>
-          <w:lang w:bidi="fa-IR"/>
-        </w:rPr>
-      </w:pPr>
-    </w:p>
-    <w:p>
-      <w:pPr>
-        <w:rPr>
-          <w:rtl/>
-          <w:lang w:bidi="fa-IR"/>
-        </w:rPr>
-      </w:pPr>
-    </w:p>
-    <w:p>
-      <w:pPr>
-        <w:rPr>
-          <w:rtl/>
-          <w:lang w:bidi="fa-IR"/>
-        </w:rPr>
-      </w:pPr>
-    </w:p>
-    <w:p>
-      <w:pPr>
-        <w:rPr>
-          <w:rtl/>
-          <w:lang w:bidi="fa-IR"/>
-        </w:rPr>
-      </w:pPr>
-    </w:p>
-    <w:p>
-      <w:pPr>
-        <w:rPr>
-          <w:rtl/>
-          <w:lang w:bidi="fa-IR"/>
-        </w:rPr>
-      </w:pPr>
-    </w:p>
-    <w:p>
-      <w:pPr>
-        <w:rPr>
-          <w:rtl/>
-          <w:lang w:bidi="fa-IR"/>
-        </w:rPr>
-      </w:pPr>
-    </w:p>
-    <w:p>
-      <w:pPr>
-        <w:rPr>
-          <w:rtl/>
-          <w:lang w:bidi="fa-IR"/>
-        </w:rPr>
-      </w:pPr>
-    </w:p>
-    <w:p>
-      <w:pPr>
-        <w:pStyle w:val="Heading1"/>
-        <w:jc w:val="center"/>
-        <w:rPr>
           <w:rtl/>
         </w:rPr>
       </w:pPr>
@@ -5146,18 +5639,7 @@
           <w:rtl/>
           <w:lang w:bidi="fa-IR"/>
         </w:rPr>
-        <w:t xml:space="preserve">غیر معمول </w:t>
-      </w:r>
-      <w:r>
-        <w:rPr>
-          <w:rFonts w:hint="cs"/>
-          <w:b/>
-          <w:bCs/>
-          <w:rtl/>
-          <w:lang w:bidi="fa-IR"/>
-        </w:rPr>
-        <w:lastRenderedPageBreak/>
-        <w:t>میباشد.</w:t>
+        <w:t>غیر معمول میباشد.</w:t>
       </w:r>
       <w:r>
         <w:rPr>
@@ -5229,6 +5711,7 @@
           <w:rtl/>
           <w:lang w:bidi="fa-IR"/>
         </w:rPr>
+        <w:lastRenderedPageBreak/>
         <w:t>وسایل و ابزار مورد نیاز:</w:t>
       </w:r>
     </w:p>
@@ -5312,7 +5795,6 @@
         </w:rPr>
         <w:t xml:space="preserve">نرم افزار </w:t>
       </w:r>
-      <w:proofErr w:type="spellStart"/>
       <w:r>
         <w:rPr>
           <w:b/>
@@ -5321,7 +5803,6 @@
         </w:rPr>
         <w:t>VSCode</w:t>
       </w:r>
-      <w:proofErr w:type="spellEnd"/>
       <w:r>
         <w:rPr>
           <w:rFonts w:hint="cs"/>
@@ -5575,6 +6056,7 @@
           <w:rtl/>
           <w:lang w:bidi="fa-IR"/>
         </w:rPr>
+        <w:lastRenderedPageBreak/>
         <w:t xml:space="preserve">وبسایت های ارائه دهنده هاست و دامنه معتبر: </w:t>
       </w:r>
     </w:p>
@@ -5703,7 +6185,6 @@
         </w:rPr>
         <w:t xml:space="preserve">فرایند تصویری ثبت نام در </w:t>
       </w:r>
-      <w:proofErr w:type="spellStart"/>
       <w:r>
         <w:rPr>
           <w:b/>
@@ -5717,7 +6198,6 @@
         </w:rPr>
         <w:t>ProfreeHost</w:t>
       </w:r>
-      <w:proofErr w:type="spellEnd"/>
       <w:r>
         <w:rPr>
           <w:rFonts w:hint="cs"/>
@@ -10328,7 +10808,6 @@
         </w:rPr>
         <w:t xml:space="preserve"> </w:t>
       </w:r>
-      <w:proofErr w:type="gramStart"/>
       <w:r>
         <w:rPr>
           <w:b/>
@@ -10345,18 +10824,7 @@
           <w:rtl/>
           <w:lang w:bidi="fa-IR"/>
         </w:rPr>
-        <w:t xml:space="preserve"> را</w:t>
-      </w:r>
-      <w:proofErr w:type="gramEnd"/>
-      <w:r>
-        <w:rPr>
-          <w:rFonts w:hint="cs"/>
-          <w:b/>
-          <w:bCs/>
-          <w:rtl/>
-          <w:lang w:bidi="fa-IR"/>
-        </w:rPr>
-        <w:t xml:space="preserve"> می</w:t>
+        <w:t xml:space="preserve"> را می</w:t>
       </w:r>
       <w:r>
         <w:rPr>
@@ -10581,25 +11049,7 @@
           <w:bCs/>
           <w:lang w:bidi="fa-IR"/>
         </w:rPr>
-        <w:t xml:space="preserve"> </w:t>
-      </w:r>
-      <w:proofErr w:type="spellStart"/>
-      <w:r>
-        <w:rPr>
-          <w:b/>
-          <w:bCs/>
-          <w:lang w:bidi="fa-IR"/>
-        </w:rPr>
-        <w:t>HDL,System</w:t>
-      </w:r>
-      <w:proofErr w:type="spellEnd"/>
-      <w:r>
-        <w:rPr>
-          <w:b/>
-          <w:bCs/>
-          <w:lang w:bidi="fa-IR"/>
-        </w:rPr>
-        <w:t xml:space="preserve"> Verilog </w:t>
+        <w:t xml:space="preserve"> HDL,System Verilog </w:t>
       </w:r>
       <w:r>
         <w:rPr>
@@ -14499,6 +14949,7 @@
       </w:pPr>
     </w:p>
     <w:sectPr>
+      <w:headerReference w:type="default" r:id="rId20"/>
       <w:pgSz w:w="12240" w:h="15840"/>
       <w:pgMar w:top="1440" w:right="1440" w:bottom="1440" w:left="1440" w:header="720" w:footer="720" w:gutter="0"/>
       <w:pgNumType w:start="6"/>
@@ -14964,298 +15415,6 @@
 <w:hdr xmlns:wpc="http://schemas.microsoft.com/office/word/2010/wordprocessingCanvas" xmlns:cx="http://schemas.microsoft.com/office/drawing/2014/chartex" xmlns:cx1="http://schemas.microsoft.com/office/drawing/2015/9/8/chartex" xmlns:cx2="http://schemas.microsoft.com/office/drawing/2015/10/21/chartex" xmlns:cx3="http://schemas.microsoft.com/office/drawing/2016/5/9/chartex" xmlns:cx4="http://schemas.microsoft.com/office/drawing/2016/5/10/chartex" xmlns:cx5="http://schemas.microsoft.com/office/drawing/2016/5/11/chartex" xmlns:cx6="http://schemas.microsoft.com/office/drawing/2016/5/12/chartex" xmlns:cx7="http://schemas.microsoft.com/office/drawing/2016/5/13/chartex" xmlns:cx8="http://schemas.microsoft.com/office/drawing/2016/5/14/chartex" xmlns:mc="http://schemas.openxmlformats.org/markup-compatibility/2006" xmlns:aink="http://schemas.microsoft.com/office/drawing/2016/ink" xmlns:am3d="http://schemas.microsoft.com/office/drawing/2017/model3d" xmlns:o="urn:schemas-microsoft-com:office:office" xmlns:r="http://schemas.openxmlformats.org/officeDocument/2006/relationships" xmlns:m="http://schemas.openxmlformats.org/officeDocument/2006/math" xmlns:v="urn:schemas-microsoft-com:vml" xmlns:wp14="http://schemas.microsoft.com/office/word/2010/wordprocessingDrawing" xmlns:wp="http://schemas.openxmlformats.org/drawingml/2006/wordprocessingDrawing" xmlns:w10="urn:schemas-microsoft-com:office:word" xmlns:w="http://schemas.openxmlformats.org/wordprocessingml/2006/main" xmlns:w14="http://schemas.microsoft.com/office/word/2010/wordml" xmlns:w15="http://schemas.microsoft.com/office/word/2012/wordml" xmlns:w16cex="http://schemas.microsoft.com/office/word/2018/wordml/cex" xmlns:w16cid="http://schemas.microsoft.com/office/word/2016/wordml/cid" xmlns:w16="http://schemas.microsoft.com/office/word/2018/wordml" xmlns:w16sdtdh="http://schemas.microsoft.com/office/word/2020/wordml/sdtdatahash" xmlns:w16se="http://schemas.microsoft.com/office/word/2015/wordml/symex" xmlns:wpg="http://schemas.microsoft.com/office/word/2010/wordprocessingGroup" xmlns:wpi="http://schemas.microsoft.com/office/word/2010/wordprocessingInk" xmlns:wne="http://schemas.microsoft.com/office/word/2006/wordml" xmlns:wps="http://schemas.microsoft.com/office/word/2010/wordprocessingShape" mc:Ignorable="w14 w15 w16se w16cid w16 w16cex w16sdtdh wp14">
   <w:p>
     <w:pPr>
-      <w:pStyle w:val="CliffTopSub"/>
-      <w:rPr>
-        <w:rFonts w:hint="cs"/>
-        <w:i w:val="0"/>
-        <w:iCs w:val="0"/>
-        <w:sz w:val="28"/>
-        <w:szCs w:val="28"/>
-        <w:rtl/>
-      </w:rPr>
-    </w:pPr>
-    <w:r>
-      <w:rPr>
-        <w:rFonts w:ascii="Times New Roman" w:hAnsi="Times New Roman" w:cs="Times New Roman" w:hint="cs"/>
-        <w:i w:val="0"/>
-        <w:iCs w:val="0"/>
-        <w:sz w:val="28"/>
-        <w:szCs w:val="28"/>
-        <w:rtl/>
-      </w:rPr>
-      <w:t>پروژه</w:t>
-    </w:r>
-    <w:r>
-      <w:rPr>
-        <w:rFonts w:hint="cs"/>
-        <w:i w:val="0"/>
-        <w:iCs w:val="0"/>
-        <w:sz w:val="28"/>
-        <w:szCs w:val="28"/>
-        <w:rtl/>
-      </w:rPr>
-      <w:t xml:space="preserve"> </w:t>
-    </w:r>
-    <w:r>
-      <w:rPr>
-        <w:rFonts w:ascii="Times New Roman" w:hAnsi="Times New Roman" w:cs="Times New Roman" w:hint="cs"/>
-        <w:i w:val="0"/>
-        <w:iCs w:val="0"/>
-        <w:sz w:val="28"/>
-        <w:szCs w:val="28"/>
-        <w:rtl/>
-      </w:rPr>
-      <w:t>اول</w:t>
-    </w:r>
-    <w:r>
-      <w:rPr>
-        <w:rFonts w:hint="cs"/>
-        <w:i w:val="0"/>
-        <w:iCs w:val="0"/>
-        <w:sz w:val="28"/>
-        <w:szCs w:val="28"/>
-        <w:rtl/>
-      </w:rPr>
-      <w:t xml:space="preserve">: </w:t>
-    </w:r>
-    <w:r>
-      <w:rPr>
-        <w:rFonts w:ascii="Times New Roman" w:hAnsi="Times New Roman" w:cs="Times New Roman" w:hint="cs"/>
-        <w:i w:val="0"/>
-        <w:iCs w:val="0"/>
-        <w:sz w:val="28"/>
-        <w:szCs w:val="28"/>
-        <w:rtl/>
-      </w:rPr>
-      <w:t>پیاده</w:t>
-    </w:r>
-    <w:r>
-      <w:rPr>
-        <w:rFonts w:hint="cs"/>
-        <w:i w:val="0"/>
-        <w:iCs w:val="0"/>
-        <w:sz w:val="28"/>
-        <w:szCs w:val="28"/>
-        <w:rtl/>
-      </w:rPr>
-      <w:t xml:space="preserve"> </w:t>
-    </w:r>
-    <w:r>
-      <w:rPr>
-        <w:rFonts w:ascii="Times New Roman" w:hAnsi="Times New Roman" w:cs="Times New Roman" w:hint="cs"/>
-        <w:i w:val="0"/>
-        <w:iCs w:val="0"/>
-        <w:sz w:val="28"/>
-        <w:szCs w:val="28"/>
-        <w:rtl/>
-      </w:rPr>
-      <w:t>سازی</w:t>
-    </w:r>
-    <w:r>
-      <w:rPr>
-        <w:rFonts w:hint="cs"/>
-        <w:i w:val="0"/>
-        <w:iCs w:val="0"/>
-        <w:sz w:val="28"/>
-        <w:szCs w:val="28"/>
-        <w:rtl/>
-      </w:rPr>
-      <w:t xml:space="preserve"> </w:t>
-    </w:r>
-    <w:r>
-      <w:rPr>
-        <w:rFonts w:ascii="Times New Roman" w:hAnsi="Times New Roman" w:cs="Times New Roman" w:hint="cs"/>
-        <w:i w:val="0"/>
-        <w:iCs w:val="0"/>
-        <w:sz w:val="28"/>
-        <w:szCs w:val="28"/>
-        <w:rtl/>
-      </w:rPr>
-      <w:t>پردازشگر</w:t>
-    </w:r>
-    <w:r>
-      <w:rPr>
-        <w:rFonts w:hint="cs"/>
-        <w:i w:val="0"/>
-        <w:iCs w:val="0"/>
-        <w:sz w:val="28"/>
-        <w:szCs w:val="28"/>
-        <w:rtl/>
-      </w:rPr>
-      <w:t xml:space="preserve"> </w:t>
-    </w:r>
-    <w:r>
-      <w:rPr>
-        <w:rFonts w:ascii="Times New Roman" w:hAnsi="Times New Roman" w:cs="Times New Roman" w:hint="cs"/>
-        <w:i w:val="0"/>
-        <w:iCs w:val="0"/>
-        <w:sz w:val="28"/>
-        <w:szCs w:val="28"/>
-        <w:rtl/>
-      </w:rPr>
-      <w:t>گرافیکی</w:t>
-    </w:r>
-    <w:r>
-      <w:rPr>
-        <w:rFonts w:hint="cs"/>
-        <w:i w:val="0"/>
-        <w:iCs w:val="0"/>
-        <w:sz w:val="28"/>
-        <w:szCs w:val="28"/>
-        <w:rtl/>
-      </w:rPr>
-      <w:t xml:space="preserve"> </w:t>
-    </w:r>
-    <w:r>
-      <w:rPr>
-        <w:rFonts w:ascii="Times New Roman" w:hAnsi="Times New Roman" w:cs="Times New Roman" w:hint="cs"/>
-        <w:i w:val="0"/>
-        <w:iCs w:val="0"/>
-        <w:sz w:val="28"/>
-        <w:szCs w:val="28"/>
-        <w:rtl/>
-      </w:rPr>
-      <w:t>با</w:t>
-    </w:r>
-    <w:r>
-      <w:rPr>
-        <w:rFonts w:hint="cs"/>
-        <w:i w:val="0"/>
-        <w:iCs w:val="0"/>
-        <w:sz w:val="28"/>
-        <w:szCs w:val="28"/>
-        <w:rtl/>
-      </w:rPr>
-      <w:t xml:space="preserve"> </w:t>
-    </w:r>
-    <w:r>
-      <w:rPr>
-        <w:rFonts w:ascii="Times New Roman" w:hAnsi="Times New Roman" w:cs="Times New Roman" w:hint="cs"/>
-        <w:i w:val="0"/>
-        <w:iCs w:val="0"/>
-        <w:sz w:val="28"/>
-        <w:szCs w:val="28"/>
-        <w:rtl/>
-      </w:rPr>
-      <w:t>اوپن</w:t>
-    </w:r>
-    <w:r>
-      <w:rPr>
-        <w:rFonts w:hint="cs"/>
-        <w:i w:val="0"/>
-        <w:iCs w:val="0"/>
-        <w:sz w:val="28"/>
-        <w:szCs w:val="28"/>
-        <w:rtl/>
-      </w:rPr>
-      <w:t xml:space="preserve"> </w:t>
-    </w:r>
-    <w:r>
-      <w:rPr>
-        <w:rFonts w:ascii="Times New Roman" w:hAnsi="Times New Roman" w:cs="Times New Roman" w:hint="cs"/>
-        <w:i w:val="0"/>
-        <w:iCs w:val="0"/>
-        <w:sz w:val="28"/>
-        <w:szCs w:val="28"/>
-        <w:rtl/>
-      </w:rPr>
-      <w:t>جی</w:t>
-    </w:r>
-    <w:r>
-      <w:rPr>
-        <w:rFonts w:hint="cs"/>
-        <w:i w:val="0"/>
-        <w:iCs w:val="0"/>
-        <w:sz w:val="28"/>
-        <w:szCs w:val="28"/>
-        <w:rtl/>
-      </w:rPr>
-      <w:t xml:space="preserve"> </w:t>
-    </w:r>
-    <w:r>
-      <w:rPr>
-        <w:rFonts w:ascii="Times New Roman" w:hAnsi="Times New Roman" w:cs="Times New Roman" w:hint="cs"/>
-        <w:i w:val="0"/>
-        <w:iCs w:val="0"/>
-        <w:sz w:val="28"/>
-        <w:szCs w:val="28"/>
-        <w:rtl/>
-      </w:rPr>
-      <w:t>ال</w:t>
-    </w:r>
-    <w:r>
-      <w:rPr>
-        <w:rFonts w:hint="cs"/>
-        <w:i w:val="0"/>
-        <w:iCs w:val="0"/>
-        <w:sz w:val="28"/>
-        <w:szCs w:val="28"/>
-        <w:rtl/>
-      </w:rPr>
-      <w:t xml:space="preserve"> </w:t>
-    </w:r>
-    <w:r>
-      <w:rPr>
-        <w:rFonts w:cs="B Nazanin"/>
-        <w:i w:val="0"/>
-        <w:iCs w:val="0"/>
-        <w:sz w:val="28"/>
-        <w:szCs w:val="28"/>
-        <w:rtl/>
-      </w:rPr>
-      <w:t>–</w:t>
-    </w:r>
-    <w:r>
-      <w:rPr>
-        <w:rFonts w:hint="cs"/>
-        <w:i w:val="0"/>
-        <w:iCs w:val="0"/>
-        <w:sz w:val="28"/>
-        <w:szCs w:val="28"/>
-        <w:rtl/>
-      </w:rPr>
-      <w:t xml:space="preserve"> </w:t>
-    </w:r>
-    <w:r>
-      <w:rPr>
-        <w:rFonts w:ascii="Times New Roman" w:hAnsi="Times New Roman" w:cs="Times New Roman" w:hint="cs"/>
-        <w:i w:val="0"/>
-        <w:iCs w:val="0"/>
-        <w:sz w:val="28"/>
-        <w:szCs w:val="28"/>
-        <w:rtl/>
-      </w:rPr>
-      <w:t xml:space="preserve">فصل </w:t>
-    </w:r>
-    <w:r>
-      <w:rPr>
-        <w:rFonts w:cs="Times New Roman"/>
-        <w:i w:val="0"/>
-        <w:iCs w:val="0"/>
-        <w:sz w:val="28"/>
-        <w:szCs w:val="28"/>
-      </w:rPr>
-      <w:t xml:space="preserve"> 1</w:t>
-    </w:r>
-    <w:r>
-      <w:rPr>
-        <w:rFonts w:ascii="Times New Roman" w:hAnsi="Times New Roman" w:cs="Times New Roman" w:hint="cs"/>
-        <w:i w:val="0"/>
-        <w:iCs w:val="0"/>
-        <w:sz w:val="28"/>
-        <w:szCs w:val="28"/>
-        <w:rtl/>
-      </w:rPr>
-      <w:t>: فراهم کردن محیط</w:t>
-    </w:r>
-  </w:p>
-</w:hdr>
-</file>
-
-<file path=word/header3.xml><?xml version="1.0" encoding="utf-8"?>
-<w:hdr xmlns:wpc="http://schemas.microsoft.com/office/word/2010/wordprocessingCanvas" xmlns:cx="http://schemas.microsoft.com/office/drawing/2014/chartex" xmlns:cx1="http://schemas.microsoft.com/office/drawing/2015/9/8/chartex" xmlns:cx2="http://schemas.microsoft.com/office/drawing/2015/10/21/chartex" xmlns:cx3="http://schemas.microsoft.com/office/drawing/2016/5/9/chartex" xmlns:cx4="http://schemas.microsoft.com/office/drawing/2016/5/10/chartex" xmlns:cx5="http://schemas.microsoft.com/office/drawing/2016/5/11/chartex" xmlns:cx6="http://schemas.microsoft.com/office/drawing/2016/5/12/chartex" xmlns:cx7="http://schemas.microsoft.com/office/drawing/2016/5/13/chartex" xmlns:cx8="http://schemas.microsoft.com/office/drawing/2016/5/14/chartex" xmlns:mc="http://schemas.openxmlformats.org/markup-compatibility/2006" xmlns:aink="http://schemas.microsoft.com/office/drawing/2016/ink" xmlns:am3d="http://schemas.microsoft.com/office/drawing/2017/model3d" xmlns:o="urn:schemas-microsoft-com:office:office" xmlns:r="http://schemas.openxmlformats.org/officeDocument/2006/relationships" xmlns:m="http://schemas.openxmlformats.org/officeDocument/2006/math" xmlns:v="urn:schemas-microsoft-com:vml" xmlns:wp14="http://schemas.microsoft.com/office/word/2010/wordprocessingDrawing" xmlns:wp="http://schemas.openxmlformats.org/drawingml/2006/wordprocessingDrawing" xmlns:w10="urn:schemas-microsoft-com:office:word" xmlns:w="http://schemas.openxmlformats.org/wordprocessingml/2006/main" xmlns:w14="http://schemas.microsoft.com/office/word/2010/wordml" xmlns:w15="http://schemas.microsoft.com/office/word/2012/wordml" xmlns:w16cex="http://schemas.microsoft.com/office/word/2018/wordml/cex" xmlns:w16cid="http://schemas.microsoft.com/office/word/2016/wordml/cid" xmlns:w16="http://schemas.microsoft.com/office/word/2018/wordml" xmlns:w16sdtdh="http://schemas.microsoft.com/office/word/2020/wordml/sdtdatahash" xmlns:w16se="http://schemas.microsoft.com/office/word/2015/wordml/symex" xmlns:wpg="http://schemas.microsoft.com/office/word/2010/wordprocessingGroup" xmlns:wpi="http://schemas.microsoft.com/office/word/2010/wordprocessingInk" xmlns:wne="http://schemas.microsoft.com/office/word/2006/wordml" xmlns:wps="http://schemas.microsoft.com/office/word/2010/wordprocessingShape" mc:Ignorable="w14 w15 w16se w16cid w16 w16cex w16sdtdh wp14">
-  <w:p>
-    <w:pPr>
       <w:pStyle w:val="Header"/>
       <w:tabs>
         <w:tab w:val="clear" w:pos="4680"/>
@@ -15273,7 +15432,7 @@
 </w:hdr>
 </file>
 
-<file path=word/header4.xml><?xml version="1.0" encoding="utf-8"?>
+<file path=word/header3.xml><?xml version="1.0" encoding="utf-8"?>
 <w:hdr xmlns:wpc="http://schemas.microsoft.com/office/word/2010/wordprocessingCanvas" xmlns:cx="http://schemas.microsoft.com/office/drawing/2014/chartex" xmlns:cx1="http://schemas.microsoft.com/office/drawing/2015/9/8/chartex" xmlns:cx2="http://schemas.microsoft.com/office/drawing/2015/10/21/chartex" xmlns:cx3="http://schemas.microsoft.com/office/drawing/2016/5/9/chartex" xmlns:cx4="http://schemas.microsoft.com/office/drawing/2016/5/10/chartex" xmlns:cx5="http://schemas.microsoft.com/office/drawing/2016/5/11/chartex" xmlns:cx6="http://schemas.microsoft.com/office/drawing/2016/5/12/chartex" xmlns:cx7="http://schemas.microsoft.com/office/drawing/2016/5/13/chartex" xmlns:cx8="http://schemas.microsoft.com/office/drawing/2016/5/14/chartex" xmlns:mc="http://schemas.openxmlformats.org/markup-compatibility/2006" xmlns:aink="http://schemas.microsoft.com/office/drawing/2016/ink" xmlns:am3d="http://schemas.microsoft.com/office/drawing/2017/model3d" xmlns:o="urn:schemas-microsoft-com:office:office" xmlns:r="http://schemas.openxmlformats.org/officeDocument/2006/relationships" xmlns:m="http://schemas.openxmlformats.org/officeDocument/2006/math" xmlns:v="urn:schemas-microsoft-com:vml" xmlns:wp14="http://schemas.microsoft.com/office/word/2010/wordprocessingDrawing" xmlns:wp="http://schemas.openxmlformats.org/drawingml/2006/wordprocessingDrawing" xmlns:w10="urn:schemas-microsoft-com:office:word" xmlns:w="http://schemas.openxmlformats.org/wordprocessingml/2006/main" xmlns:w14="http://schemas.microsoft.com/office/word/2010/wordml" xmlns:w15="http://schemas.microsoft.com/office/word/2012/wordml" xmlns:w16cex="http://schemas.microsoft.com/office/word/2018/wordml/cex" xmlns:w16cid="http://schemas.microsoft.com/office/word/2016/wordml/cid" xmlns:w16="http://schemas.microsoft.com/office/word/2018/wordml" xmlns:w16sdtdh="http://schemas.microsoft.com/office/word/2020/wordml/sdtdatahash" xmlns:w16se="http://schemas.microsoft.com/office/word/2015/wordml/symex" xmlns:wpg="http://schemas.microsoft.com/office/word/2010/wordprocessingGroup" xmlns:wpi="http://schemas.microsoft.com/office/word/2010/wordprocessingInk" xmlns:wne="http://schemas.microsoft.com/office/word/2006/wordml" xmlns:wps="http://schemas.microsoft.com/office/word/2010/wordprocessingShape" mc:Ignorable="w14 w15 w16se w16cid w16 w16cex w16sdtdh wp14">
   <w:p>
     <w:pPr>
@@ -15298,7 +15457,7 @@
 </w:hdr>
 </file>
 
-<file path=word/header5.xml><?xml version="1.0" encoding="utf-8"?>
+<file path=word/header4.xml><?xml version="1.0" encoding="utf-8"?>
 <w:hdr xmlns:wpc="http://schemas.microsoft.com/office/word/2010/wordprocessingCanvas" xmlns:cx="http://schemas.microsoft.com/office/drawing/2014/chartex" xmlns:cx1="http://schemas.microsoft.com/office/drawing/2015/9/8/chartex" xmlns:cx2="http://schemas.microsoft.com/office/drawing/2015/10/21/chartex" xmlns:cx3="http://schemas.microsoft.com/office/drawing/2016/5/9/chartex" xmlns:cx4="http://schemas.microsoft.com/office/drawing/2016/5/10/chartex" xmlns:cx5="http://schemas.microsoft.com/office/drawing/2016/5/11/chartex" xmlns:cx6="http://schemas.microsoft.com/office/drawing/2016/5/12/chartex" xmlns:cx7="http://schemas.microsoft.com/office/drawing/2016/5/13/chartex" xmlns:cx8="http://schemas.microsoft.com/office/drawing/2016/5/14/chartex" xmlns:mc="http://schemas.openxmlformats.org/markup-compatibility/2006" xmlns:aink="http://schemas.microsoft.com/office/drawing/2016/ink" xmlns:am3d="http://schemas.microsoft.com/office/drawing/2017/model3d" xmlns:o="urn:schemas-microsoft-com:office:office" xmlns:r="http://schemas.openxmlformats.org/officeDocument/2006/relationships" xmlns:m="http://schemas.openxmlformats.org/officeDocument/2006/math" xmlns:v="urn:schemas-microsoft-com:vml" xmlns:wp14="http://schemas.microsoft.com/office/word/2010/wordprocessingDrawing" xmlns:wp="http://schemas.openxmlformats.org/drawingml/2006/wordprocessingDrawing" xmlns:w10="urn:schemas-microsoft-com:office:word" xmlns:w="http://schemas.openxmlformats.org/wordprocessingml/2006/main" xmlns:w14="http://schemas.microsoft.com/office/word/2010/wordml" xmlns:w15="http://schemas.microsoft.com/office/word/2012/wordml" xmlns:w16cex="http://schemas.microsoft.com/office/word/2018/wordml/cex" xmlns:w16cid="http://schemas.microsoft.com/office/word/2016/wordml/cid" xmlns:w16="http://schemas.microsoft.com/office/word/2018/wordml" xmlns:w16sdtdh="http://schemas.microsoft.com/office/word/2020/wordml/sdtdatahash" xmlns:w16se="http://schemas.microsoft.com/office/word/2015/wordml/symex" xmlns:wpg="http://schemas.microsoft.com/office/word/2010/wordprocessingGroup" xmlns:wpi="http://schemas.microsoft.com/office/word/2010/wordprocessingInk" xmlns:wne="http://schemas.microsoft.com/office/word/2006/wordml" xmlns:wps="http://schemas.microsoft.com/office/word/2010/wordprocessingShape" mc:Ignorable="w14 w15 w16se w16cid w16 w16cex w16sdtdh wp14">
   <w:p>
     <w:pPr>
@@ -15344,7 +15503,7 @@
 </w:hdr>
 </file>
 
-<file path=word/header6.xml><?xml version="1.0" encoding="utf-8"?>
+<file path=word/header5.xml><?xml version="1.0" encoding="utf-8"?>
 <w:hdr xmlns:wpc="http://schemas.microsoft.com/office/word/2010/wordprocessingCanvas" xmlns:cx="http://schemas.microsoft.com/office/drawing/2014/chartex" xmlns:cx1="http://schemas.microsoft.com/office/drawing/2015/9/8/chartex" xmlns:cx2="http://schemas.microsoft.com/office/drawing/2015/10/21/chartex" xmlns:cx3="http://schemas.microsoft.com/office/drawing/2016/5/9/chartex" xmlns:cx4="http://schemas.microsoft.com/office/drawing/2016/5/10/chartex" xmlns:cx5="http://schemas.microsoft.com/office/drawing/2016/5/11/chartex" xmlns:cx6="http://schemas.microsoft.com/office/drawing/2016/5/12/chartex" xmlns:cx7="http://schemas.microsoft.com/office/drawing/2016/5/13/chartex" xmlns:cx8="http://schemas.microsoft.com/office/drawing/2016/5/14/chartex" xmlns:mc="http://schemas.openxmlformats.org/markup-compatibility/2006" xmlns:aink="http://schemas.microsoft.com/office/drawing/2016/ink" xmlns:am3d="http://schemas.microsoft.com/office/drawing/2017/model3d" xmlns:o="urn:schemas-microsoft-com:office:office" xmlns:r="http://schemas.openxmlformats.org/officeDocument/2006/relationships" xmlns:m="http://schemas.openxmlformats.org/officeDocument/2006/math" xmlns:v="urn:schemas-microsoft-com:vml" xmlns:wp14="http://schemas.microsoft.com/office/word/2010/wordprocessingDrawing" xmlns:wp="http://schemas.openxmlformats.org/drawingml/2006/wordprocessingDrawing" xmlns:w10="urn:schemas-microsoft-com:office:word" xmlns:w="http://schemas.openxmlformats.org/wordprocessingml/2006/main" xmlns:w14="http://schemas.microsoft.com/office/word/2010/wordml" xmlns:w15="http://schemas.microsoft.com/office/word/2012/wordml" xmlns:w16cex="http://schemas.microsoft.com/office/word/2018/wordml/cex" xmlns:w16cid="http://schemas.microsoft.com/office/word/2016/wordml/cid" xmlns:w16="http://schemas.microsoft.com/office/word/2018/wordml" xmlns:w16sdtdh="http://schemas.microsoft.com/office/word/2020/wordml/sdtdatahash" xmlns:w16se="http://schemas.microsoft.com/office/word/2015/wordml/symex" xmlns:wpg="http://schemas.microsoft.com/office/word/2010/wordprocessingGroup" xmlns:wpi="http://schemas.microsoft.com/office/word/2010/wordprocessingInk" xmlns:wne="http://schemas.microsoft.com/office/word/2006/wordml" xmlns:wps="http://schemas.microsoft.com/office/word/2010/wordprocessingShape" mc:Ignorable="w14 w15 w16se w16cid w16 w16cex w16sdtdh wp14">
   <w:p>
     <w:pPr>
@@ -15371,12 +15530,13 @@
 </w:hdr>
 </file>
 
-<file path=word/header7.xml><?xml version="1.0" encoding="utf-8"?>
+<file path=word/header6.xml><?xml version="1.0" encoding="utf-8"?>
 <w:hdr xmlns:wpc="http://schemas.microsoft.com/office/word/2010/wordprocessingCanvas" xmlns:cx="http://schemas.microsoft.com/office/drawing/2014/chartex" xmlns:cx1="http://schemas.microsoft.com/office/drawing/2015/9/8/chartex" xmlns:cx2="http://schemas.microsoft.com/office/drawing/2015/10/21/chartex" xmlns:cx3="http://schemas.microsoft.com/office/drawing/2016/5/9/chartex" xmlns:cx4="http://schemas.microsoft.com/office/drawing/2016/5/10/chartex" xmlns:cx5="http://schemas.microsoft.com/office/drawing/2016/5/11/chartex" xmlns:cx6="http://schemas.microsoft.com/office/drawing/2016/5/12/chartex" xmlns:cx7="http://schemas.microsoft.com/office/drawing/2016/5/13/chartex" xmlns:cx8="http://schemas.microsoft.com/office/drawing/2016/5/14/chartex" xmlns:mc="http://schemas.openxmlformats.org/markup-compatibility/2006" xmlns:aink="http://schemas.microsoft.com/office/drawing/2016/ink" xmlns:am3d="http://schemas.microsoft.com/office/drawing/2017/model3d" xmlns:o="urn:schemas-microsoft-com:office:office" xmlns:r="http://schemas.openxmlformats.org/officeDocument/2006/relationships" xmlns:m="http://schemas.openxmlformats.org/officeDocument/2006/math" xmlns:v="urn:schemas-microsoft-com:vml" xmlns:wp14="http://schemas.microsoft.com/office/word/2010/wordprocessingDrawing" xmlns:wp="http://schemas.openxmlformats.org/drawingml/2006/wordprocessingDrawing" xmlns:w10="urn:schemas-microsoft-com:office:word" xmlns:w="http://schemas.openxmlformats.org/wordprocessingml/2006/main" xmlns:w14="http://schemas.microsoft.com/office/word/2010/wordml" xmlns:w15="http://schemas.microsoft.com/office/word/2012/wordml" xmlns:w16cex="http://schemas.microsoft.com/office/word/2018/wordml/cex" xmlns:w16cid="http://schemas.microsoft.com/office/word/2016/wordml/cid" xmlns:w16="http://schemas.microsoft.com/office/word/2018/wordml" xmlns:w16sdtdh="http://schemas.microsoft.com/office/word/2020/wordml/sdtdatahash" xmlns:w16se="http://schemas.microsoft.com/office/word/2015/wordml/symex" xmlns:wpg="http://schemas.microsoft.com/office/word/2010/wordprocessingGroup" xmlns:wpi="http://schemas.microsoft.com/office/word/2010/wordprocessingInk" xmlns:wne="http://schemas.microsoft.com/office/word/2006/wordml" xmlns:wps="http://schemas.microsoft.com/office/word/2010/wordprocessingShape" mc:Ignorable="w14 w15 w16se w16cid w16 w16cex w16sdtdh wp14">
   <w:p>
     <w:pPr>
       <w:pStyle w:val="CliffTopSub"/>
       <w:rPr>
+        <w:rFonts w:cs="Times New Roman"/>
         <w:i w:val="0"/>
         <w:iCs w:val="0"/>
         <w:sz w:val="28"/>
@@ -15474,6 +15634,35 @@
     </w:r>
     <w:r>
       <w:rPr>
+        <w:rFonts w:cs="Times New Roman" w:hint="cs"/>
+        <w:i w:val="0"/>
+        <w:iCs w:val="0"/>
+        <w:sz w:val="28"/>
+        <w:szCs w:val="28"/>
+        <w:rtl/>
+      </w:rPr>
+      <w:t>مقدمه</w:t>
+    </w:r>
+  </w:p>
+</w:hdr>
+</file>
+
+<file path=word/header7.xml><?xml version="1.0" encoding="utf-8"?>
+<w:hdr xmlns:wpc="http://schemas.microsoft.com/office/word/2010/wordprocessingCanvas" xmlns:cx="http://schemas.microsoft.com/office/drawing/2014/chartex" xmlns:cx1="http://schemas.microsoft.com/office/drawing/2015/9/8/chartex" xmlns:cx2="http://schemas.microsoft.com/office/drawing/2015/10/21/chartex" xmlns:cx3="http://schemas.microsoft.com/office/drawing/2016/5/9/chartex" xmlns:cx4="http://schemas.microsoft.com/office/drawing/2016/5/10/chartex" xmlns:cx5="http://schemas.microsoft.com/office/drawing/2016/5/11/chartex" xmlns:cx6="http://schemas.microsoft.com/office/drawing/2016/5/12/chartex" xmlns:cx7="http://schemas.microsoft.com/office/drawing/2016/5/13/chartex" xmlns:cx8="http://schemas.microsoft.com/office/drawing/2016/5/14/chartex" xmlns:mc="http://schemas.openxmlformats.org/markup-compatibility/2006" xmlns:aink="http://schemas.microsoft.com/office/drawing/2016/ink" xmlns:am3d="http://schemas.microsoft.com/office/drawing/2017/model3d" xmlns:o="urn:schemas-microsoft-com:office:office" xmlns:r="http://schemas.openxmlformats.org/officeDocument/2006/relationships" xmlns:m="http://schemas.openxmlformats.org/officeDocument/2006/math" xmlns:v="urn:schemas-microsoft-com:vml" xmlns:wp14="http://schemas.microsoft.com/office/word/2010/wordprocessingDrawing" xmlns:wp="http://schemas.openxmlformats.org/drawingml/2006/wordprocessingDrawing" xmlns:w10="urn:schemas-microsoft-com:office:word" xmlns:w="http://schemas.openxmlformats.org/wordprocessingml/2006/main" xmlns:w14="http://schemas.microsoft.com/office/word/2010/wordml" xmlns:w15="http://schemas.microsoft.com/office/word/2012/wordml" xmlns:w16cex="http://schemas.microsoft.com/office/word/2018/wordml/cex" xmlns:w16cid="http://schemas.microsoft.com/office/word/2016/wordml/cid" xmlns:w16="http://schemas.microsoft.com/office/word/2018/wordml" xmlns:w16sdtdh="http://schemas.microsoft.com/office/word/2020/wordml/sdtdatahash" xmlns:w16se="http://schemas.microsoft.com/office/word/2015/wordml/symex" xmlns:wpg="http://schemas.microsoft.com/office/word/2010/wordprocessingGroup" xmlns:wpi="http://schemas.microsoft.com/office/word/2010/wordprocessingInk" xmlns:wne="http://schemas.microsoft.com/office/word/2006/wordml" xmlns:wps="http://schemas.microsoft.com/office/word/2010/wordprocessingShape" mc:Ignorable="w14 w15 w16se w16cid w16 w16cex w16sdtdh wp14">
+  <w:p>
+    <w:pPr>
+      <w:pStyle w:val="CliffTopSub"/>
+      <w:rPr>
+        <w:rFonts w:cs="Times New Roman"/>
+        <w:i w:val="0"/>
+        <w:iCs w:val="0"/>
+        <w:sz w:val="28"/>
+        <w:szCs w:val="28"/>
+        <w:rtl/>
+      </w:rPr>
+    </w:pPr>
+    <w:r>
+      <w:rPr>
         <w:rFonts w:hint="cs"/>
         <w:i w:val="0"/>
         <w:iCs w:val="0"/>
@@ -15481,7 +15670,73 @@
         <w:szCs w:val="28"/>
         <w:rtl/>
       </w:rPr>
-      <w:t>مقدمه</w:t>
+      <w:t>پروژه اول</w:t>
+    </w:r>
+    <w:r>
+      <w:rPr>
+        <w:rFonts w:hint="cs"/>
+        <w:i w:val="0"/>
+        <w:iCs w:val="0"/>
+        <w:sz w:val="28"/>
+        <w:szCs w:val="28"/>
+        <w:rtl/>
+      </w:rPr>
+      <w:t>: پیاده سازی</w:t>
+    </w:r>
+    <w:r>
+      <w:rPr>
+        <w:rFonts w:hint="cs"/>
+        <w:i w:val="0"/>
+        <w:iCs w:val="0"/>
+        <w:sz w:val="28"/>
+        <w:szCs w:val="28"/>
+        <w:rtl/>
+      </w:rPr>
+      <w:t xml:space="preserve"> </w:t>
+    </w:r>
+    <w:r>
+      <w:rPr>
+        <w:rFonts w:hint="cs"/>
+        <w:i w:val="0"/>
+        <w:iCs w:val="0"/>
+        <w:sz w:val="28"/>
+        <w:szCs w:val="28"/>
+        <w:rtl/>
+      </w:rPr>
+      <w:t xml:space="preserve">پردازشگر گرافیکی با اوپن جی ال </w:t>
+    </w:r>
+    <w:r>
+      <w:rPr>
+        <w:rFonts w:cs="B Nazanin"/>
+        <w:i w:val="0"/>
+        <w:iCs w:val="0"/>
+        <w:sz w:val="28"/>
+        <w:szCs w:val="28"/>
+        <w:rtl/>
+      </w:rPr>
+      <w:t>–</w:t>
+    </w:r>
+    <w:r>
+      <w:rPr>
+        <w:rFonts w:hint="cs"/>
+        <w:i w:val="0"/>
+        <w:iCs w:val="0"/>
+        <w:sz w:val="28"/>
+        <w:szCs w:val="28"/>
+        <w:rtl/>
+      </w:rPr>
+      <w:t xml:space="preserve"> </w:t>
+    </w:r>
+    <w:r>
+      <w:rPr>
+        <w:rFonts w:cs="Times New Roman" w:hint="cs"/>
+        <w:i w:val="0"/>
+        <w:iCs w:val="0"/>
+        <w:sz w:val="28"/>
+        <w:szCs w:val="28"/>
+        <w:rtl/>
+      </w:rPr>
+      <w:t xml:space="preserve"> فصل 1: فراهم کردن محیط</w:t>
     </w:r>
   </w:p>
 </w:hdr>
@@ -15510,7 +15765,7 @@
         <v:path o:extrusionok="f" gradientshapeok="t" o:connecttype="rect"/>
         <o:lock v:ext="edit" aspectratio="t"/>
       </v:shapetype>
-      <v:shape id="_x0000_i1380" type="#_x0000_t75" style="width:252.5pt;height:252.5pt;visibility:visible;mso-wrap-style:square" o:bullet="t">
+      <v:shape id="_x0000_i1148" type="#_x0000_t75" style="width:252.75pt;height:252.75pt;visibility:visible;mso-wrap-style:square" o:bullet="t">
         <v:imagedata r:id="rId1" o:title=""/>
       </v:shape>
     </w:pict>
@@ -15829,6 +16084,230 @@
     </w:lvl>
   </w:abstractNum>
   <w:abstractNum w:abstractNumId="3" w15:restartNumberingAfterBreak="0">
+    <w:nsid w:val="2B1447D0"/>
+    <w:multiLevelType w:val="hybridMultilevel"/>
+    <w:tmpl w:val="EE46B948"/>
+    <w:lvl w:ilvl="0" w:tplc="6728C69C">
+      <w:numFmt w:val="bullet"/>
+      <w:lvlText w:val="-"/>
+      <w:lvlJc w:val="left"/>
+      <w:pPr>
+        <w:ind w:left="720" w:hanging="360"/>
+      </w:pPr>
+      <w:rPr>
+        <w:rFonts w:ascii="Times New Roman" w:eastAsiaTheme="minorHAnsi" w:hAnsi="Times New Roman" w:cs="Times New Roman" w:hint="default"/>
+      </w:rPr>
+    </w:lvl>
+    <w:lvl w:ilvl="1" w:tplc="04090003" w:tentative="1">
+      <w:start w:val="1"/>
+      <w:numFmt w:val="bullet"/>
+      <w:lvlText w:val="o"/>
+      <w:lvlJc w:val="left"/>
+      <w:pPr>
+        <w:ind w:left="1440" w:hanging="360"/>
+      </w:pPr>
+      <w:rPr>
+        <w:rFonts w:ascii="Courier New" w:hAnsi="Courier New" w:cs="Courier New" w:hint="default"/>
+      </w:rPr>
+    </w:lvl>
+    <w:lvl w:ilvl="2" w:tplc="04090005" w:tentative="1">
+      <w:start w:val="1"/>
+      <w:numFmt w:val="bullet"/>
+      <w:lvlText w:val=""/>
+      <w:lvlJc w:val="left"/>
+      <w:pPr>
+        <w:ind w:left="2160" w:hanging="360"/>
+      </w:pPr>
+      <w:rPr>
+        <w:rFonts w:ascii="Wingdings" w:hAnsi="Wingdings" w:hint="default"/>
+      </w:rPr>
+    </w:lvl>
+    <w:lvl w:ilvl="3" w:tplc="04090001" w:tentative="1">
+      <w:start w:val="1"/>
+      <w:numFmt w:val="bullet"/>
+      <w:lvlText w:val=""/>
+      <w:lvlJc w:val="left"/>
+      <w:pPr>
+        <w:ind w:left="2880" w:hanging="360"/>
+      </w:pPr>
+      <w:rPr>
+        <w:rFonts w:ascii="Symbol" w:hAnsi="Symbol" w:hint="default"/>
+      </w:rPr>
+    </w:lvl>
+    <w:lvl w:ilvl="4" w:tplc="04090003" w:tentative="1">
+      <w:start w:val="1"/>
+      <w:numFmt w:val="bullet"/>
+      <w:lvlText w:val="o"/>
+      <w:lvlJc w:val="left"/>
+      <w:pPr>
+        <w:ind w:left="3600" w:hanging="360"/>
+      </w:pPr>
+      <w:rPr>
+        <w:rFonts w:ascii="Courier New" w:hAnsi="Courier New" w:cs="Courier New" w:hint="default"/>
+      </w:rPr>
+    </w:lvl>
+    <w:lvl w:ilvl="5" w:tplc="04090005" w:tentative="1">
+      <w:start w:val="1"/>
+      <w:numFmt w:val="bullet"/>
+      <w:lvlText w:val=""/>
+      <w:lvlJc w:val="left"/>
+      <w:pPr>
+        <w:ind w:left="4320" w:hanging="360"/>
+      </w:pPr>
+      <w:rPr>
+        <w:rFonts w:ascii="Wingdings" w:hAnsi="Wingdings" w:hint="default"/>
+      </w:rPr>
+    </w:lvl>
+    <w:lvl w:ilvl="6" w:tplc="04090001" w:tentative="1">
+      <w:start w:val="1"/>
+      <w:numFmt w:val="bullet"/>
+      <w:lvlText w:val=""/>
+      <w:lvlJc w:val="left"/>
+      <w:pPr>
+        <w:ind w:left="5040" w:hanging="360"/>
+      </w:pPr>
+      <w:rPr>
+        <w:rFonts w:ascii="Symbol" w:hAnsi="Symbol" w:hint="default"/>
+      </w:rPr>
+    </w:lvl>
+    <w:lvl w:ilvl="7" w:tplc="04090003" w:tentative="1">
+      <w:start w:val="1"/>
+      <w:numFmt w:val="bullet"/>
+      <w:lvlText w:val="o"/>
+      <w:lvlJc w:val="left"/>
+      <w:pPr>
+        <w:ind w:left="5760" w:hanging="360"/>
+      </w:pPr>
+      <w:rPr>
+        <w:rFonts w:ascii="Courier New" w:hAnsi="Courier New" w:cs="Courier New" w:hint="default"/>
+      </w:rPr>
+    </w:lvl>
+    <w:lvl w:ilvl="8" w:tplc="04090005" w:tentative="1">
+      <w:start w:val="1"/>
+      <w:numFmt w:val="bullet"/>
+      <w:lvlText w:val=""/>
+      <w:lvlJc w:val="left"/>
+      <w:pPr>
+        <w:ind w:left="6480" w:hanging="360"/>
+      </w:pPr>
+      <w:rPr>
+        <w:rFonts w:ascii="Wingdings" w:hAnsi="Wingdings" w:hint="default"/>
+      </w:rPr>
+    </w:lvl>
+  </w:abstractNum>
+  <w:abstractNum w:abstractNumId="4" w15:restartNumberingAfterBreak="0">
+    <w:nsid w:val="52B8331B"/>
+    <w:multiLevelType w:val="hybridMultilevel"/>
+    <w:tmpl w:val="865282C4"/>
+    <w:lvl w:ilvl="0" w:tplc="25D84EE8">
+      <w:numFmt w:val="bullet"/>
+      <w:lvlText w:val="-"/>
+      <w:lvlJc w:val="left"/>
+      <w:pPr>
+        <w:ind w:left="720" w:hanging="360"/>
+      </w:pPr>
+      <w:rPr>
+        <w:rFonts w:ascii="Times New Roman" w:eastAsiaTheme="minorHAnsi" w:hAnsi="Times New Roman" w:cs="Times New Roman" w:hint="default"/>
+      </w:rPr>
+    </w:lvl>
+    <w:lvl w:ilvl="1" w:tplc="04090003" w:tentative="1">
+      <w:start w:val="1"/>
+      <w:numFmt w:val="bullet"/>
+      <w:lvlText w:val="o"/>
+      <w:lvlJc w:val="left"/>
+      <w:pPr>
+        <w:ind w:left="1440" w:hanging="360"/>
+      </w:pPr>
+      <w:rPr>
+        <w:rFonts w:ascii="Courier New" w:hAnsi="Courier New" w:cs="Courier New" w:hint="default"/>
+      </w:rPr>
+    </w:lvl>
+    <w:lvl w:ilvl="2" w:tplc="04090005" w:tentative="1">
+      <w:start w:val="1"/>
+      <w:numFmt w:val="bullet"/>
+      <w:lvlText w:val=""/>
+      <w:lvlJc w:val="left"/>
+      <w:pPr>
+        <w:ind w:left="2160" w:hanging="360"/>
+      </w:pPr>
+      <w:rPr>
+        <w:rFonts w:ascii="Wingdings" w:hAnsi="Wingdings" w:hint="default"/>
+      </w:rPr>
+    </w:lvl>
+    <w:lvl w:ilvl="3" w:tplc="04090001" w:tentative="1">
+      <w:start w:val="1"/>
+      <w:numFmt w:val="bullet"/>
+      <w:lvlText w:val=""/>
+      <w:lvlJc w:val="left"/>
+      <w:pPr>
+        <w:ind w:left="2880" w:hanging="360"/>
+      </w:pPr>
+      <w:rPr>
+        <w:rFonts w:ascii="Symbol" w:hAnsi="Symbol" w:hint="default"/>
+      </w:rPr>
+    </w:lvl>
+    <w:lvl w:ilvl="4" w:tplc="04090003" w:tentative="1">
+      <w:start w:val="1"/>
+      <w:numFmt w:val="bullet"/>
+      <w:lvlText w:val="o"/>
+      <w:lvlJc w:val="left"/>
+      <w:pPr>
+        <w:ind w:left="3600" w:hanging="360"/>
+      </w:pPr>
+      <w:rPr>
+        <w:rFonts w:ascii="Courier New" w:hAnsi="Courier New" w:cs="Courier New" w:hint="default"/>
+      </w:rPr>
+    </w:lvl>
+    <w:lvl w:ilvl="5" w:tplc="04090005" w:tentative="1">
+      <w:start w:val="1"/>
+      <w:numFmt w:val="bullet"/>
+      <w:lvlText w:val=""/>
+      <w:lvlJc w:val="left"/>
+      <w:pPr>
+        <w:ind w:left="4320" w:hanging="360"/>
+      </w:pPr>
+      <w:rPr>
+        <w:rFonts w:ascii="Wingdings" w:hAnsi="Wingdings" w:hint="default"/>
+      </w:rPr>
+    </w:lvl>
+    <w:lvl w:ilvl="6" w:tplc="04090001" w:tentative="1">
+      <w:start w:val="1"/>
+      <w:numFmt w:val="bullet"/>
+      <w:lvlText w:val=""/>
+      <w:lvlJc w:val="left"/>
+      <w:pPr>
+        <w:ind w:left="5040" w:hanging="360"/>
+      </w:pPr>
+      <w:rPr>
+        <w:rFonts w:ascii="Symbol" w:hAnsi="Symbol" w:hint="default"/>
+      </w:rPr>
+    </w:lvl>
+    <w:lvl w:ilvl="7" w:tplc="04090003" w:tentative="1">
+      <w:start w:val="1"/>
+      <w:numFmt w:val="bullet"/>
+      <w:lvlText w:val="o"/>
+      <w:lvlJc w:val="left"/>
+      <w:pPr>
+        <w:ind w:left="5760" w:hanging="360"/>
+      </w:pPr>
+      <w:rPr>
+        <w:rFonts w:ascii="Courier New" w:hAnsi="Courier New" w:cs="Courier New" w:hint="default"/>
+      </w:rPr>
+    </w:lvl>
+    <w:lvl w:ilvl="8" w:tplc="04090005" w:tentative="1">
+      <w:start w:val="1"/>
+      <w:numFmt w:val="bullet"/>
+      <w:lvlText w:val=""/>
+      <w:lvlJc w:val="left"/>
+      <w:pPr>
+        <w:ind w:left="6480" w:hanging="360"/>
+      </w:pPr>
+      <w:rPr>
+        <w:rFonts w:ascii="Wingdings" w:hAnsi="Wingdings" w:hint="default"/>
+      </w:rPr>
+    </w:lvl>
+  </w:abstractNum>
+  <w:abstractNum w:abstractNumId="5" w15:restartNumberingAfterBreak="0">
     <w:nsid w:val="76EC00E2"/>
     <w:multiLevelType w:val="hybridMultilevel"/>
     <w:tmpl w:val="0D5CD814"/>
@@ -15941,7 +16420,7 @@
     </w:lvl>
   </w:abstractNum>
   <w:num w:numId="1">
-    <w:abstractNumId w:val="3"/>
+    <w:abstractNumId w:val="5"/>
   </w:num>
   <w:num w:numId="2">
     <w:abstractNumId w:val="2"/>
@@ -15951,6 +16430,12 @@
   </w:num>
   <w:num w:numId="4">
     <w:abstractNumId w:val="1"/>
+  </w:num>
+  <w:num w:numId="5">
+    <w:abstractNumId w:val="3"/>
+  </w:num>
+  <w:num w:numId="6">
+    <w:abstractNumId w:val="4"/>
   </w:num>
 </w:numbering>
 </file>
@@ -16459,6 +16944,7 @@
   <w:style w:type="character" w:default="1" w:styleId="DefaultParagraphFont">
     <w:name w:val="Default Paragraph Font"/>
     <w:uiPriority w:val="1"/>
+    <w:semiHidden/>
     <w:unhideWhenUsed/>
   </w:style>
   <w:style w:type="table" w:default="1" w:styleId="TableNormal">

</xml_diff>